<commit_message>
Añadido el capitulo de metodologia
</commit_message>
<xml_diff>
--- a/Da Vinci.docx
+++ b/Da Vinci.docx
@@ -10,6 +10,7 @@
           <w:docPartUnique/>
         </w:docPartObj>
       </w:sdtPr>
+      <w:sdtEndPr/>
       <w:sdtContent>
         <w:p>
           <w:r>
@@ -358,6 +359,7 @@
                                   <w:dataBinding w:prefixMappings="xmlns:ns0='http://purl.org/dc/elements/1.1/' xmlns:ns1='http://schemas.openxmlformats.org/package/2006/metadata/core-properties' " w:xpath="/ns1:coreProperties[1]/ns0:creator[1]" w:storeItemID="{6C3C8BC8-F283-45AE-878A-BAB7291924A1}"/>
                                   <w:text/>
                                 </w:sdtPr>
+                                <w:sdtEndPr/>
                                 <w:sdtContent>
                                   <w:p>
                                     <w:pPr>
@@ -403,6 +405,7 @@
                                     <w:dataBinding w:prefixMappings="xmlns:ns0='http://schemas.microsoft.com/office/2006/coverPageProps' " w:xpath="/ns0:CoverPageProperties[1]/ns0:CompanyEmail[1]" w:storeItemID="{55AF091B-3C7A-41E3-B477-F2FDAA23CFDA}"/>
                                     <w:text/>
                                   </w:sdtPr>
+                                  <w:sdtEndPr/>
                                   <w:sdtContent>
                                     <w:r>
                                       <w:rPr>
@@ -643,6 +646,7 @@
                                   <w:dataBinding w:prefixMappings="xmlns:ns0='http://purl.org/dc/elements/1.1/' xmlns:ns1='http://schemas.openxmlformats.org/package/2006/metadata/core-properties' " w:xpath="/ns1:coreProperties[1]/ns0:subject[1]" w:storeItemID="{6C3C8BC8-F283-45AE-878A-BAB7291924A1}"/>
                                   <w:text/>
                                 </w:sdtPr>
+                                <w:sdtEndPr/>
                                 <w:sdtContent>
                                   <w:p>
                                     <w:pPr>
@@ -660,18 +664,8 @@
                                         <w:sz w:val="36"/>
                                         <w:szCs w:val="36"/>
                                       </w:rPr>
-                                      <w:t xml:space="preserve">Da Vinci </w:t>
+                                      <w:t>Da Vinci startup</w:t>
                                     </w:r>
-                                    <w:proofErr w:type="spellStart"/>
-                                    <w:r>
-                                      <w:rPr>
-                                        <w:color w:val="404040" w:themeColor="text1" w:themeTint="BF"/>
-                                        <w:sz w:val="36"/>
-                                        <w:szCs w:val="36"/>
-                                      </w:rPr>
-                                      <w:t>startup</w:t>
-                                    </w:r>
-                                    <w:proofErr w:type="spellEnd"/>
                                   </w:p>
                                 </w:sdtContent>
                               </w:sdt>
@@ -5567,91 +5561,85 @@
         <w:rPr>
           <w:lang w:val="es-ES"/>
         </w:rPr>
-        <w:t xml:space="preserve"> deberá desarrollar un producto, obtener financiación y venderlo siguiendo la metodología Lean </w:t>
-      </w:r>
-      <w:proofErr w:type="spellStart"/>
-      <w:r>
-        <w:rPr>
-          <w:lang w:val="es-ES"/>
-        </w:rPr>
-        <w:t>Startup</w:t>
-      </w:r>
-      <w:proofErr w:type="spellEnd"/>
-      <w:r>
-        <w:rPr>
-          <w:lang w:val="es-ES"/>
-        </w:rPr>
-        <w:t xml:space="preserve">. Para ello contará con los consejos de Andrea de Verrocchio que será su mentor en el mundo del emprendimiento y las </w:t>
-      </w:r>
-      <w:proofErr w:type="spellStart"/>
-      <w:r>
-        <w:rPr>
-          <w:lang w:val="es-ES"/>
-        </w:rPr>
-        <w:t>startups</w:t>
-      </w:r>
-      <w:proofErr w:type="spellEnd"/>
-      <w:r>
-        <w:rPr>
-          <w:lang w:val="es-ES"/>
-        </w:rPr>
-        <w:t>.</w:t>
-      </w:r>
-    </w:p>
-    <w:p>
-      <w:pPr>
-        <w:rPr>
-          <w:lang w:val="es-ES"/>
-        </w:rPr>
-      </w:pPr>
-      <w:r>
-        <w:rPr>
-          <w:lang w:val="es-ES"/>
-        </w:rPr>
-        <w:t xml:space="preserve">El juego será una aventura gráfica al estilo del mítico juego </w:t>
-      </w:r>
-      <w:proofErr w:type="spellStart"/>
-      <w:r>
-        <w:rPr>
-          <w:lang w:val="es-ES"/>
-        </w:rPr>
-        <w:t>Monkey</w:t>
-      </w:r>
-      <w:proofErr w:type="spellEnd"/>
+        <w:t xml:space="preserve"> deberá desarrollar un producto, obtener financiación y venderlo siguiendo la metodología Lean Startup. Para ello contará con los consejos de Andrea de Verrocchio que será su mentor en el mundo del emprendimiento y las startups.</w:t>
+      </w:r>
+    </w:p>
+    <w:p>
+      <w:pPr>
+        <w:rPr>
+          <w:lang w:val="es-ES"/>
+        </w:rPr>
+      </w:pPr>
+      <w:r>
+        <w:rPr>
+          <w:lang w:val="es-ES"/>
+        </w:rPr>
+        <w:t>El juego será una aventura gráfica al estilo del mítico juego Monkey island, aunque se desarrollará en un escenario 2.5D como en el título Deadlight.</w:t>
+      </w:r>
+    </w:p>
+    <w:p>
+      <w:pPr>
+        <w:pStyle w:val="Ttulo2"/>
+        <w:rPr>
+          <w:lang w:val="es-ES"/>
+        </w:rPr>
+      </w:pPr>
+      <w:bookmarkStart w:id="2" w:name="_Toc473820575"/>
+      <w:r>
+        <w:rPr>
+          <w:lang w:val="es-ES"/>
+        </w:rPr>
+        <w:t>Tema</w:t>
+      </w:r>
+      <w:bookmarkEnd w:id="2"/>
+    </w:p>
+    <w:p>
+      <w:pPr>
+        <w:rPr>
+          <w:lang w:val="es-ES"/>
+        </w:rPr>
+      </w:pPr>
+      <w:r>
+        <w:rPr>
+          <w:lang w:val="es-ES"/>
+        </w:rPr>
+        <w:t>El juego se desarrolla en la Florencia medieval, época en la que Leonardo trabajó en el taller de Andrea de Verrocchio. A lo largo de la partida se visitarán diversos escenarios como el taller de Andrea, las calles de Florencia o los palacios de los burgueses.</w:t>
+      </w:r>
+    </w:p>
+    <w:p>
+      <w:pPr>
+        <w:pStyle w:val="Ttulo2"/>
+        <w:rPr>
+          <w:lang w:val="es-ES"/>
+        </w:rPr>
+      </w:pPr>
+      <w:bookmarkStart w:id="3" w:name="_Toc473820576"/>
+      <w:r>
+        <w:rPr>
+          <w:lang w:val="es-ES"/>
+        </w:rPr>
+        <w:t>Estilo visual</w:t>
+      </w:r>
+      <w:bookmarkEnd w:id="3"/>
+    </w:p>
+    <w:p>
+      <w:pPr>
+        <w:rPr>
+          <w:lang w:val="es-ES"/>
+        </w:rPr>
+      </w:pPr>
+      <w:r>
+        <w:rPr>
+          <w:lang w:val="es-ES"/>
+        </w:rPr>
+        <w:t>El apartado gráfico seguirá el estilo Cel shading. Esto consiste en gráficos no realistas con apariencia de dibujo que conllevan menos trabajo y consumen menos recursos que los gráficos foto-realistas.</w:t>
+      </w:r>
       <w:r>
         <w:rPr>
           <w:lang w:val="es-ES"/>
         </w:rPr>
         <w:t xml:space="preserve"> </w:t>
       </w:r>
-      <w:proofErr w:type="spellStart"/>
-      <w:r>
-        <w:rPr>
-          <w:lang w:val="es-ES"/>
-        </w:rPr>
-        <w:t>island</w:t>
-      </w:r>
-      <w:proofErr w:type="spellEnd"/>
-      <w:r>
-        <w:rPr>
-          <w:lang w:val="es-ES"/>
-        </w:rPr>
-        <w:t xml:space="preserve">, aunque se desarrollará en un escenario 2.5D como en el título </w:t>
-      </w:r>
-      <w:proofErr w:type="spellStart"/>
-      <w:r>
-        <w:rPr>
-          <w:lang w:val="es-ES"/>
-        </w:rPr>
-        <w:t>Deadlight</w:t>
-      </w:r>
-      <w:proofErr w:type="spellEnd"/>
-      <w:r>
-        <w:rPr>
-          <w:lang w:val="es-ES"/>
-        </w:rPr>
-        <w:t>.</w:t>
-      </w:r>
     </w:p>
     <w:p>
       <w:pPr>
@@ -5660,98 +5648,6 @@
           <w:lang w:val="es-ES"/>
         </w:rPr>
       </w:pPr>
-      <w:bookmarkStart w:id="2" w:name="_Toc473820575"/>
-      <w:r>
-        <w:rPr>
-          <w:lang w:val="es-ES"/>
-        </w:rPr>
-        <w:t>Tema</w:t>
-      </w:r>
-      <w:bookmarkEnd w:id="2"/>
-    </w:p>
-    <w:p>
-      <w:pPr>
-        <w:rPr>
-          <w:lang w:val="es-ES"/>
-        </w:rPr>
-      </w:pPr>
-      <w:r>
-        <w:rPr>
-          <w:lang w:val="es-ES"/>
-        </w:rPr>
-        <w:t>El juego se desarrolla en la Florencia medieval, época en la que Leonardo trabajó en el taller de Andrea de Verrocchio. A lo largo de la partida se visitarán diversos escenarios como el taller de Andrea, las calles de Florencia o los palacios de los burgueses.</w:t>
-      </w:r>
-    </w:p>
-    <w:p>
-      <w:pPr>
-        <w:pStyle w:val="Ttulo2"/>
-        <w:rPr>
-          <w:lang w:val="es-ES"/>
-        </w:rPr>
-      </w:pPr>
-      <w:bookmarkStart w:id="3" w:name="_Toc473820576"/>
-      <w:r>
-        <w:rPr>
-          <w:lang w:val="es-ES"/>
-        </w:rPr>
-        <w:t>Estilo visual</w:t>
-      </w:r>
-      <w:bookmarkEnd w:id="3"/>
-    </w:p>
-    <w:p>
-      <w:pPr>
-        <w:rPr>
-          <w:lang w:val="es-ES"/>
-        </w:rPr>
-      </w:pPr>
-      <w:r>
-        <w:rPr>
-          <w:lang w:val="es-ES"/>
-        </w:rPr>
-        <w:t xml:space="preserve">El apartado gráfico seguirá el estilo </w:t>
-      </w:r>
-      <w:proofErr w:type="spellStart"/>
-      <w:r>
-        <w:rPr>
-          <w:lang w:val="es-ES"/>
-        </w:rPr>
-        <w:t>Cel</w:t>
-      </w:r>
-      <w:proofErr w:type="spellEnd"/>
-      <w:r>
-        <w:rPr>
-          <w:lang w:val="es-ES"/>
-        </w:rPr>
-        <w:t xml:space="preserve"> </w:t>
-      </w:r>
-      <w:proofErr w:type="spellStart"/>
-      <w:r>
-        <w:rPr>
-          <w:lang w:val="es-ES"/>
-        </w:rPr>
-        <w:t>shading</w:t>
-      </w:r>
-      <w:proofErr w:type="spellEnd"/>
-      <w:r>
-        <w:rPr>
-          <w:lang w:val="es-ES"/>
-        </w:rPr>
-        <w:t>. Esto consiste en gráficos no realistas con apariencia de dibujo que conllevan menos trabajo y consumen menos recursos que los gráficos foto-realistas.</w:t>
-      </w:r>
-      <w:r>
-        <w:rPr>
-          <w:lang w:val="es-ES"/>
-        </w:rPr>
-        <w:t xml:space="preserve"> </w:t>
-      </w:r>
-    </w:p>
-    <w:p>
-      <w:pPr>
-        <w:pStyle w:val="Ttulo2"/>
-        <w:rPr>
-          <w:lang w:val="es-ES"/>
-        </w:rPr>
-      </w:pPr>
       <w:bookmarkStart w:id="4" w:name="_Toc473820577"/>
       <w:r>
         <w:rPr>
@@ -5769,83 +5665,31 @@
         </w:rPr>
       </w:pPr>
       <w:bookmarkStart w:id="5" w:name="_Toc473820578"/>
-      <w:proofErr w:type="spellStart"/>
-      <w:r>
-        <w:rPr>
-          <w:lang w:val="es-ES"/>
-        </w:rPr>
-        <w:t>Monkey</w:t>
-      </w:r>
-      <w:proofErr w:type="spellEnd"/>
-      <w:r>
-        <w:rPr>
-          <w:lang w:val="es-ES"/>
-        </w:rPr>
-        <w:t xml:space="preserve"> </w:t>
-      </w:r>
-      <w:proofErr w:type="spellStart"/>
-      <w:r>
-        <w:rPr>
-          <w:lang w:val="es-ES"/>
-        </w:rPr>
-        <w:t>island</w:t>
+      <w:r>
+        <w:rPr>
+          <w:lang w:val="es-ES"/>
+        </w:rPr>
+        <w:t>Monkey island</w:t>
       </w:r>
       <w:bookmarkEnd w:id="5"/>
-      <w:proofErr w:type="spellEnd"/>
-    </w:p>
-    <w:p>
-      <w:pPr>
-        <w:rPr>
-          <w:lang w:val="es-ES"/>
-        </w:rPr>
-      </w:pPr>
-      <w:proofErr w:type="spellStart"/>
-      <w:r>
-        <w:rPr>
-          <w:lang w:val="es-ES"/>
-        </w:rPr>
-        <w:t>Monkey</w:t>
-      </w:r>
-      <w:proofErr w:type="spellEnd"/>
-      <w:r>
-        <w:rPr>
-          <w:lang w:val="es-ES"/>
-        </w:rPr>
-        <w:t xml:space="preserve"> </w:t>
-      </w:r>
-      <w:proofErr w:type="spellStart"/>
-      <w:r>
-        <w:rPr>
-          <w:lang w:val="es-ES"/>
-        </w:rPr>
-        <w:t>island</w:t>
-      </w:r>
-      <w:proofErr w:type="spellEnd"/>
-      <w:r>
-        <w:rPr>
-          <w:lang w:val="es-ES"/>
-        </w:rPr>
-        <w:t xml:space="preserve"> es uno de los referentes en cuanto a aventuras gráficas se refiere. </w:t>
-      </w:r>
-      <w:r>
-        <w:rPr>
-          <w:lang w:val="es-ES"/>
-        </w:rPr>
-        <w:t xml:space="preserve">Da Vinci </w:t>
-      </w:r>
-      <w:proofErr w:type="spellStart"/>
-      <w:r>
-        <w:rPr>
-          <w:lang w:val="es-ES"/>
-        </w:rPr>
-        <w:t>startup</w:t>
-      </w:r>
-      <w:proofErr w:type="spellEnd"/>
-      <w:r>
-        <w:rPr>
-          <w:lang w:val="es-ES"/>
-        </w:rPr>
-        <w:t xml:space="preserve"> está inspirado en este juego y utiliza gran parte de sus mecánicas. Por ejemplo los diálogos interactivos en formato árbol, en los que las decisiones tomadas por el jugador condicionan las respuestas de los personajes del juego.</w:t>
+    </w:p>
+    <w:p>
+      <w:pPr>
+        <w:rPr>
+          <w:lang w:val="es-ES"/>
+        </w:rPr>
+      </w:pPr>
+      <w:r>
+        <w:rPr>
+          <w:lang w:val="es-ES"/>
+        </w:rPr>
+        <w:t xml:space="preserve">Monkey island es uno de los referentes en cuanto a aventuras gráficas se refiere. </w:t>
+      </w:r>
+      <w:r>
+        <w:rPr>
+          <w:lang w:val="es-ES"/>
+        </w:rPr>
+        <w:t>Da Vinci startup está inspirado en este juego y utiliza gran parte de sus mecánicas. Por ejemplo los diálogos interactivos en formato árbol, en los que las decisiones tomadas por el jugador condicionan las respuestas de los personajes del juego.</w:t>
       </w:r>
     </w:p>
     <w:p>
@@ -5856,250 +5700,44 @@
         </w:rPr>
       </w:pPr>
       <w:bookmarkStart w:id="6" w:name="_Toc473820579"/>
-      <w:proofErr w:type="spellStart"/>
-      <w:r>
-        <w:rPr>
-          <w:lang w:val="es-ES"/>
-        </w:rPr>
-        <w:t>Firewatch</w:t>
-      </w:r>
-      <w:proofErr w:type="spellEnd"/>
-      <w:r>
-        <w:rPr>
-          <w:lang w:val="es-ES"/>
-        </w:rPr>
-        <w:t xml:space="preserve">, </w:t>
-      </w:r>
-      <w:proofErr w:type="spellStart"/>
-      <w:r>
-        <w:rPr>
-          <w:lang w:val="es-ES"/>
-        </w:rPr>
-        <w:t>The</w:t>
-      </w:r>
-      <w:proofErr w:type="spellEnd"/>
-      <w:r>
-        <w:rPr>
-          <w:lang w:val="es-ES"/>
-        </w:rPr>
-        <w:t xml:space="preserve"> </w:t>
-      </w:r>
-      <w:proofErr w:type="spellStart"/>
-      <w:r>
-        <w:rPr>
-          <w:lang w:val="es-ES"/>
-        </w:rPr>
-        <w:t>long</w:t>
-      </w:r>
-      <w:proofErr w:type="spellEnd"/>
-      <w:r>
-        <w:rPr>
-          <w:lang w:val="es-ES"/>
-        </w:rPr>
-        <w:t xml:space="preserve"> </w:t>
-      </w:r>
-      <w:proofErr w:type="spellStart"/>
-      <w:r>
-        <w:rPr>
-          <w:lang w:val="es-ES"/>
-        </w:rPr>
-        <w:t>dark</w:t>
-      </w:r>
-      <w:proofErr w:type="spellEnd"/>
-      <w:r>
-        <w:rPr>
-          <w:lang w:val="es-ES"/>
-        </w:rPr>
-        <w:t xml:space="preserve">, </w:t>
-      </w:r>
-      <w:proofErr w:type="spellStart"/>
-      <w:r>
-        <w:rPr>
-          <w:lang w:val="es-ES"/>
-        </w:rPr>
-        <w:t>Borderlands</w:t>
-      </w:r>
-      <w:proofErr w:type="spellEnd"/>
-      <w:r>
-        <w:rPr>
-          <w:lang w:val="es-ES"/>
-        </w:rPr>
-        <w:t xml:space="preserve">, Lego: </w:t>
-      </w:r>
-      <w:proofErr w:type="spellStart"/>
-      <w:r>
-        <w:rPr>
-          <w:lang w:val="es-ES"/>
-        </w:rPr>
-        <w:t>The</w:t>
-      </w:r>
-      <w:proofErr w:type="spellEnd"/>
-      <w:r>
-        <w:rPr>
-          <w:lang w:val="es-ES"/>
-        </w:rPr>
-        <w:t xml:space="preserve"> lord of </w:t>
-      </w:r>
-      <w:proofErr w:type="spellStart"/>
-      <w:r>
-        <w:rPr>
-          <w:lang w:val="es-ES"/>
-        </w:rPr>
-        <w:t>the</w:t>
-      </w:r>
-      <w:proofErr w:type="spellEnd"/>
-      <w:r>
-        <w:rPr>
-          <w:lang w:val="es-ES"/>
-        </w:rPr>
-        <w:t xml:space="preserve"> </w:t>
-      </w:r>
-      <w:proofErr w:type="spellStart"/>
-      <w:r>
-        <w:rPr>
-          <w:lang w:val="es-ES"/>
-        </w:rPr>
-        <w:t>rings</w:t>
+      <w:r>
+        <w:rPr>
+          <w:lang w:val="es-ES"/>
+        </w:rPr>
+        <w:t>Firewatch, The long dark, Borderlands</w:t>
+      </w:r>
+      <w:r>
+        <w:rPr>
+          <w:lang w:val="es-ES"/>
+        </w:rPr>
+        <w:t>, Lego: The lord of the rings</w:t>
       </w:r>
       <w:bookmarkEnd w:id="6"/>
-      <w:proofErr w:type="spellEnd"/>
-    </w:p>
-    <w:p>
-      <w:pPr>
-        <w:rPr>
-          <w:lang w:val="es-ES"/>
-        </w:rPr>
-      </w:pPr>
-      <w:r>
-        <w:rPr>
-          <w:lang w:val="es-ES"/>
-        </w:rPr>
-        <w:t xml:space="preserve">Estos juegos no coinciden en cuanto a temática ni estilo de juego con el Proyecto que se va a desarrollar. Sin embargo siguen el estilo visual deseado, que como se ha comentado anteriormente es </w:t>
-      </w:r>
-      <w:proofErr w:type="spellStart"/>
-      <w:r>
-        <w:rPr>
-          <w:lang w:val="es-ES"/>
-        </w:rPr>
-        <w:t>cel</w:t>
-      </w:r>
-      <w:proofErr w:type="spellEnd"/>
-      <w:r>
-        <w:rPr>
-          <w:lang w:val="es-ES"/>
-        </w:rPr>
-        <w:t xml:space="preserve"> </w:t>
-      </w:r>
-      <w:proofErr w:type="spellStart"/>
-      <w:r>
-        <w:rPr>
-          <w:lang w:val="es-ES"/>
-        </w:rPr>
-        <w:t>shading</w:t>
-      </w:r>
-      <w:proofErr w:type="spellEnd"/>
-      <w:r>
-        <w:rPr>
-          <w:lang w:val="es-ES"/>
-        </w:rPr>
-        <w:t>.</w:t>
-      </w:r>
-    </w:p>
-    <w:p>
-      <w:pPr>
-        <w:rPr>
-          <w:lang w:val="es-ES"/>
-        </w:rPr>
-      </w:pPr>
-      <w:r>
-        <w:rPr>
-          <w:lang w:val="es-ES"/>
-        </w:rPr>
-        <w:t xml:space="preserve">Para el mundo, edificios y objetos se pretende que sea similar a </w:t>
-      </w:r>
-      <w:proofErr w:type="spellStart"/>
-      <w:r>
-        <w:rPr>
-          <w:lang w:val="es-ES"/>
-        </w:rPr>
-        <w:t>Firewatch</w:t>
-      </w:r>
-      <w:proofErr w:type="spellEnd"/>
-      <w:r>
-        <w:rPr>
-          <w:lang w:val="es-ES"/>
-        </w:rPr>
-        <w:t xml:space="preserve"> o </w:t>
-      </w:r>
-      <w:proofErr w:type="spellStart"/>
-      <w:r>
-        <w:rPr>
-          <w:lang w:val="es-ES"/>
-        </w:rPr>
-        <w:t>The</w:t>
-      </w:r>
-      <w:proofErr w:type="spellEnd"/>
-      <w:r>
-        <w:rPr>
-          <w:lang w:val="es-ES"/>
-        </w:rPr>
-        <w:t xml:space="preserve"> </w:t>
-      </w:r>
-      <w:proofErr w:type="spellStart"/>
-      <w:r>
-        <w:rPr>
-          <w:lang w:val="es-ES"/>
-        </w:rPr>
-        <w:t>long</w:t>
-      </w:r>
-      <w:proofErr w:type="spellEnd"/>
-      <w:r>
-        <w:rPr>
-          <w:lang w:val="es-ES"/>
-        </w:rPr>
-        <w:t xml:space="preserve"> </w:t>
-      </w:r>
-      <w:proofErr w:type="spellStart"/>
-      <w:r>
-        <w:rPr>
-          <w:lang w:val="es-ES"/>
-        </w:rPr>
-        <w:t>dark</w:t>
-      </w:r>
-      <w:proofErr w:type="spellEnd"/>
-      <w:r>
-        <w:rPr>
-          <w:lang w:val="es-ES"/>
-        </w:rPr>
-        <w:t xml:space="preserve">; para los personajes se seguirá el estilo de Lego: </w:t>
-      </w:r>
-      <w:proofErr w:type="spellStart"/>
-      <w:r>
-        <w:rPr>
-          <w:lang w:val="es-ES"/>
-        </w:rPr>
-        <w:t>the</w:t>
-      </w:r>
-      <w:proofErr w:type="spellEnd"/>
-      <w:r>
-        <w:rPr>
-          <w:lang w:val="es-ES"/>
-        </w:rPr>
-        <w:t xml:space="preserve"> lord of </w:t>
-      </w:r>
-      <w:proofErr w:type="spellStart"/>
-      <w:r>
-        <w:rPr>
-          <w:lang w:val="es-ES"/>
-        </w:rPr>
-        <w:t>rings</w:t>
-      </w:r>
-      <w:proofErr w:type="spellEnd"/>
-      <w:r>
-        <w:rPr>
-          <w:lang w:val="es-ES"/>
-        </w:rPr>
-        <w:t>.</w:t>
+    </w:p>
+    <w:p>
+      <w:pPr>
+        <w:rPr>
+          <w:lang w:val="es-ES"/>
+        </w:rPr>
+      </w:pPr>
+      <w:r>
+        <w:rPr>
+          <w:lang w:val="es-ES"/>
+        </w:rPr>
+        <w:t>Estos juegos no coinciden en cuanto a temática ni estilo de juego con el Proyecto que se va a desarrollar. Sin embargo siguen el estilo visual deseado, que como se ha comentado anteriormente es cel shading.</w:t>
+      </w:r>
+    </w:p>
+    <w:p>
+      <w:pPr>
+        <w:rPr>
+          <w:lang w:val="es-ES"/>
+        </w:rPr>
+      </w:pPr>
+      <w:r>
+        <w:rPr>
+          <w:lang w:val="es-ES"/>
+        </w:rPr>
+        <w:t>Para el mundo, edificios y objetos se pretende que sea similar a Firewatch o The long dark; para los personajes se seguirá el estilo de Lego: the lord of rings.</w:t>
       </w:r>
     </w:p>
     <w:p>
@@ -6344,7 +5982,6 @@
         </w:rPr>
       </w:pPr>
       <w:bookmarkStart w:id="7" w:name="_Toc473820580"/>
-      <w:proofErr w:type="spellStart"/>
       <w:r>
         <w:rPr>
           <w:lang w:val="es-ES"/>
@@ -6353,33 +5990,18 @@
         <w:t>Deadlight</w:t>
       </w:r>
       <w:bookmarkEnd w:id="7"/>
-      <w:proofErr w:type="spellEnd"/>
-    </w:p>
-    <w:p>
-      <w:pPr>
-        <w:rPr>
-          <w:lang w:val="es-ES"/>
-        </w:rPr>
-      </w:pPr>
-      <w:r>
-        <w:rPr>
-          <w:lang w:val="es-ES"/>
-        </w:rPr>
-        <w:t xml:space="preserve">Este juego posee un estilo similar al deseado en Da Vinci </w:t>
-      </w:r>
-      <w:proofErr w:type="spellStart"/>
-      <w:r>
-        <w:rPr>
-          <w:lang w:val="es-ES"/>
-        </w:rPr>
-        <w:t>startup</w:t>
-      </w:r>
-      <w:proofErr w:type="spellEnd"/>
-      <w:r>
-        <w:rPr>
-          <w:lang w:val="es-ES"/>
-        </w:rPr>
-        <w:t>: un entorno 3D en el que el jugador se mueve en un plano 2D.</w:t>
+    </w:p>
+    <w:p>
+      <w:pPr>
+        <w:rPr>
+          <w:lang w:val="es-ES"/>
+        </w:rPr>
+      </w:pPr>
+      <w:r>
+        <w:rPr>
+          <w:lang w:val="es-ES"/>
+        </w:rPr>
+        <w:t>Este juego posee un estilo similar al deseado en Da Vinci startup: un entorno 3D en el que el jugador se mueve en un plano 2D.</w:t>
       </w:r>
     </w:p>
     <w:p>
@@ -6484,90 +6106,20 @@
         <w:rPr>
           <w:lang w:val="es-ES"/>
         </w:rPr>
-        <w:t>Es el menú que aparece inmediatamente después de que se abra el juego y el logo “</w:t>
-      </w:r>
-      <w:proofErr w:type="spellStart"/>
-      <w:r>
-        <w:rPr>
-          <w:lang w:val="es-ES"/>
-        </w:rPr>
-        <w:t>Made</w:t>
-      </w:r>
-      <w:proofErr w:type="spellEnd"/>
-      <w:r>
-        <w:rPr>
-          <w:lang w:val="es-ES"/>
-        </w:rPr>
-        <w:t xml:space="preserve"> </w:t>
-      </w:r>
-      <w:proofErr w:type="spellStart"/>
-      <w:r>
-        <w:rPr>
-          <w:lang w:val="es-ES"/>
-        </w:rPr>
-        <w:t>with</w:t>
-      </w:r>
-      <w:proofErr w:type="spellEnd"/>
-      <w:r>
-        <w:rPr>
-          <w:lang w:val="es-ES"/>
-        </w:rPr>
-        <w:t xml:space="preserve"> </w:t>
-      </w:r>
-      <w:proofErr w:type="spellStart"/>
-      <w:r>
-        <w:rPr>
-          <w:lang w:val="es-ES"/>
-        </w:rPr>
-        <w:t>Unity</w:t>
-      </w:r>
-      <w:proofErr w:type="spellEnd"/>
-      <w:r>
-        <w:rPr>
-          <w:lang w:val="es-ES"/>
-        </w:rPr>
-        <w:t xml:space="preserve">” aparezca. En este menú se pueden acceder a todas las opciones disponibles del juego. La ventana que aparece inicialmente es la que contiene el título “Da Vinci </w:t>
-      </w:r>
-      <w:proofErr w:type="spellStart"/>
-      <w:r>
-        <w:rPr>
-          <w:lang w:val="es-ES"/>
-        </w:rPr>
-        <w:t>startup</w:t>
-      </w:r>
-      <w:proofErr w:type="spellEnd"/>
-      <w:r>
-        <w:rPr>
-          <w:lang w:val="es-ES"/>
-        </w:rPr>
-        <w:t xml:space="preserve">” y para navegar hacia el resto se debe de arrastrar la pantalla hacia derecha o izquierda. </w:t>
-      </w:r>
-    </w:p>
-    <w:p>
-      <w:pPr>
-        <w:rPr>
-          <w:lang w:val="es-ES"/>
-        </w:rPr>
-      </w:pPr>
-      <w:r>
-        <w:rPr>
-          <w:lang w:val="es-ES"/>
-        </w:rPr>
-        <w:t xml:space="preserve">Si se clica en el botón </w:t>
-      </w:r>
-      <w:proofErr w:type="spellStart"/>
-      <w:r>
-        <w:rPr>
-          <w:lang w:val="es-ES"/>
-        </w:rPr>
-        <w:t>play</w:t>
-      </w:r>
-      <w:proofErr w:type="spellEnd"/>
-      <w:r>
-        <w:rPr>
-          <w:lang w:val="es-ES"/>
-        </w:rPr>
-        <w:t xml:space="preserve"> que hay en la pantalla inicial se empezará el juego.</w:t>
+        <w:t xml:space="preserve">Es el menú que aparece inmediatamente después de que se abra el juego y el logo “Made with Unity” aparezca. En este menú se pueden acceder a todas las opciones disponibles del juego. La ventana que aparece inicialmente es la que contiene el título “Da Vinci startup” y para navegar hacia el resto se debe de arrastrar la pantalla hacia derecha o izquierda. </w:t>
+      </w:r>
+    </w:p>
+    <w:p>
+      <w:pPr>
+        <w:rPr>
+          <w:lang w:val="es-ES"/>
+        </w:rPr>
+      </w:pPr>
+      <w:r>
+        <w:rPr>
+          <w:lang w:val="es-ES"/>
+        </w:rPr>
+        <w:t>Si se clica en el botón play que hay en la pantalla inicial se empezará el juego.</w:t>
       </w:r>
     </w:p>
     <w:p>
@@ -6616,6 +6168,12 @@
             </a:graphic>
           </wp:inline>
         </w:drawing>
+      </w:r>
+      <w:r>
+        <w:rPr>
+          <w:lang w:val="es-ES"/>
+        </w:rPr>
+        <w:tab/>
       </w:r>
     </w:p>
     <w:p>
@@ -7191,6 +6749,14 @@
         </w:rPr>
         <w:t>el texto de los botones.</w:t>
       </w:r>
+      <w:r>
+        <w:rPr>
+          <w:lang w:val="es-ES"/>
+        </w:rPr>
+        <w:tab/>
+      </w:r>
+      <w:bookmarkStart w:id="16" w:name="_GoBack"/>
+      <w:bookmarkEnd w:id="16"/>
     </w:p>
     <w:p>
       <w:pPr>
@@ -7247,35 +6813,58 @@
           <w:lang w:val="es-ES"/>
         </w:rPr>
       </w:pPr>
-      <w:bookmarkStart w:id="16" w:name="_Toc473820589"/>
+      <w:bookmarkStart w:id="17" w:name="_Toc473820589"/>
       <w:r>
         <w:rPr>
           <w:lang w:val="es-ES"/>
         </w:rPr>
         <w:t>Pausa</w:t>
       </w:r>
-      <w:bookmarkEnd w:id="16"/>
-    </w:p>
-    <w:p>
-      <w:pPr>
-        <w:rPr>
-          <w:lang w:val="es-ES"/>
-        </w:rPr>
-      </w:pPr>
-      <w:r>
-        <w:rPr>
-          <w:lang w:val="es-ES"/>
-        </w:rPr>
-        <w:t xml:space="preserve">TODO: pensar donde poner el icono. Hacer </w:t>
-      </w:r>
-      <w:proofErr w:type="spellStart"/>
-      <w:r>
-        <w:rPr>
-          <w:lang w:val="es-ES"/>
-        </w:rPr>
-        <w:t>mockup</w:t>
-      </w:r>
-      <w:proofErr w:type="spellEnd"/>
+      <w:bookmarkEnd w:id="17"/>
+    </w:p>
+    <w:p>
+      <w:pPr>
+        <w:rPr>
+          <w:lang w:val="es-ES"/>
+        </w:rPr>
+      </w:pPr>
+      <w:r>
+        <w:rPr>
+          <w:lang w:val="es-ES"/>
+        </w:rPr>
+        <w:t>TODO: pensar donde poner el icono. Hacer mockup.</w:t>
+      </w:r>
+    </w:p>
+    <w:p>
+      <w:pPr>
+        <w:rPr>
+          <w:lang w:val="es-ES"/>
+        </w:rPr>
+      </w:pPr>
+      <w:r>
+        <w:rPr>
+          <w:lang w:val="es-ES"/>
+        </w:rPr>
+        <w:t xml:space="preserve">Desde el menú de pausa se puede volver al juego o bien salir al menú principal. Al entrar a este menú se </w:t>
+      </w:r>
+      <w:r>
+        <w:rPr>
+          <w:lang w:val="es-ES"/>
+        </w:rPr>
+        <w:t>baja el volumen</w:t>
+      </w:r>
+      <w:r>
+        <w:rPr>
+          <w:lang w:val="es-ES"/>
+        </w:rPr>
+        <w:t xml:space="preserve"> la música</w:t>
+      </w:r>
+      <w:r>
+        <w:rPr>
+          <w:lang w:val="es-ES"/>
+        </w:rPr>
+        <w:t xml:space="preserve"> y el juego se pausa</w:t>
+      </w:r>
       <w:r>
         <w:rPr>
           <w:lang w:val="es-ES"/>
@@ -7285,33 +6874,371 @@
     </w:p>
     <w:p>
       <w:pPr>
-        <w:rPr>
-          <w:lang w:val="es-ES"/>
-        </w:rPr>
-      </w:pPr>
-      <w:r>
-        <w:rPr>
-          <w:lang w:val="es-ES"/>
-        </w:rPr>
-        <w:t xml:space="preserve">Desde el menú de pausa se puede volver al juego o bien salir al menú principal. Al entrar a este menú se </w:t>
-      </w:r>
-      <w:r>
-        <w:rPr>
-          <w:lang w:val="es-ES"/>
-        </w:rPr>
-        <w:t>baja el volumen</w:t>
-      </w:r>
-      <w:r>
-        <w:rPr>
-          <w:lang w:val="es-ES"/>
-        </w:rPr>
-        <w:t xml:space="preserve"> la música</w:t>
-      </w:r>
-      <w:r>
-        <w:rPr>
-          <w:lang w:val="es-ES"/>
-        </w:rPr>
-        <w:t xml:space="preserve"> y el juego se pausa</w:t>
+        <w:pStyle w:val="Ttulo1"/>
+        <w:rPr>
+          <w:lang w:val="es-ES"/>
+        </w:rPr>
+      </w:pPr>
+      <w:bookmarkStart w:id="18" w:name="_Toc473820590"/>
+      <w:r>
+        <w:rPr>
+          <w:lang w:val="es-ES"/>
+        </w:rPr>
+        <w:t>Personajes</w:t>
+      </w:r>
+      <w:bookmarkEnd w:id="18"/>
+    </w:p>
+    <w:p>
+      <w:pPr>
+        <w:pStyle w:val="Ttulo2"/>
+        <w:rPr>
+          <w:lang w:val="es-ES"/>
+        </w:rPr>
+      </w:pPr>
+      <w:bookmarkStart w:id="19" w:name="_Toc473820591"/>
+      <w:r>
+        <w:rPr>
+          <w:lang w:val="es-ES"/>
+        </w:rPr>
+        <w:t>Controlables</w:t>
+      </w:r>
+      <w:bookmarkEnd w:id="19"/>
+    </w:p>
+    <w:p>
+      <w:pPr>
+        <w:pStyle w:val="Ttulo3"/>
+        <w:rPr>
+          <w:lang w:val="es-ES"/>
+        </w:rPr>
+      </w:pPr>
+      <w:bookmarkStart w:id="20" w:name="_Toc473820592"/>
+      <w:r>
+        <w:rPr>
+          <w:lang w:val="es-ES"/>
+        </w:rPr>
+        <w:t>Leonardo da Vinci</w:t>
+      </w:r>
+      <w:bookmarkEnd w:id="20"/>
+    </w:p>
+    <w:p>
+      <w:pPr>
+        <w:rPr>
+          <w:lang w:val="es-ES"/>
+        </w:rPr>
+      </w:pPr>
+      <w:r>
+        <w:rPr>
+          <w:lang w:val="es-ES"/>
+        </w:rPr>
+        <w:t>Protagonista de la historia. Se encarga de dialogar con Andrea del Verrocchio y es el ingeniero del taller. Es respetado en la Logia de ingenieros por lo que le escucharán cuando vaya. No puede entrar en el puerto y los burgueses no negocian con él.</w:t>
+      </w:r>
+    </w:p>
+    <w:p>
+      <w:pPr>
+        <w:pStyle w:val="Ttulo3"/>
+        <w:rPr>
+          <w:lang w:val="es-ES"/>
+        </w:rPr>
+      </w:pPr>
+      <w:bookmarkStart w:id="21" w:name="_Toc473820593"/>
+      <w:r>
+        <w:rPr>
+          <w:lang w:val="es-ES"/>
+        </w:rPr>
+        <w:t>Luca Pacioli</w:t>
+      </w:r>
+      <w:bookmarkEnd w:id="21"/>
+    </w:p>
+    <w:p>
+      <w:pPr>
+        <w:rPr>
+          <w:lang w:val="es-ES"/>
+        </w:rPr>
+      </w:pPr>
+      <w:r>
+        <w:rPr>
+          <w:lang w:val="es-ES"/>
+        </w:rPr>
+        <w:t>Viste el hábito de monje y tiene una gran musculatura. Es</w:t>
+      </w:r>
+      <w:r>
+        <w:rPr>
+          <w:lang w:val="es-ES"/>
+        </w:rPr>
+        <w:t xml:space="preserve"> uno de los ayudantes de Leonardo durante el juego.</w:t>
+      </w:r>
+      <w:r>
+        <w:rPr>
+          <w:lang w:val="es-ES"/>
+        </w:rPr>
+        <w:t xml:space="preserve"> </w:t>
+      </w:r>
+      <w:r>
+        <w:rPr>
+          <w:lang w:val="es-ES"/>
+        </w:rPr>
+        <w:t>Puede entrar en el puerto y negociar con los capitanes y marineros pero no puede negociar con los burgueses ni entrar en la Logia.</w:t>
+      </w:r>
+    </w:p>
+    <w:p>
+      <w:pPr>
+        <w:pStyle w:val="Ttulo3"/>
+        <w:rPr>
+          <w:lang w:val="es-ES"/>
+        </w:rPr>
+      </w:pPr>
+      <w:bookmarkStart w:id="22" w:name="_Toc473820594"/>
+      <w:r>
+        <w:rPr>
+          <w:lang w:val="es-ES"/>
+        </w:rPr>
+        <w:t>Salai</w:t>
+      </w:r>
+      <w:bookmarkEnd w:id="22"/>
+    </w:p>
+    <w:p>
+      <w:pPr>
+        <w:rPr>
+          <w:lang w:val="es-ES"/>
+        </w:rPr>
+      </w:pPr>
+      <w:r>
+        <w:rPr>
+          <w:lang w:val="es-ES"/>
+        </w:rPr>
+        <w:t>Joven y de aspecto elegante. Los burgueses negocian con él pero no puede entrar en el puerto ni en la Logia de ingenieros.</w:t>
+      </w:r>
+    </w:p>
+    <w:p>
+      <w:pPr>
+        <w:pStyle w:val="Ttulo2"/>
+        <w:rPr>
+          <w:lang w:val="es-ES"/>
+        </w:rPr>
+      </w:pPr>
+      <w:bookmarkStart w:id="23" w:name="_Toc473820595"/>
+      <w:r>
+        <w:rPr>
+          <w:lang w:val="es-ES"/>
+        </w:rPr>
+        <w:t>No controlables</w:t>
+      </w:r>
+      <w:bookmarkEnd w:id="23"/>
+    </w:p>
+    <w:p>
+      <w:pPr>
+        <w:pStyle w:val="Ttulo3"/>
+        <w:rPr>
+          <w:lang w:val="es-ES"/>
+        </w:rPr>
+      </w:pPr>
+      <w:bookmarkStart w:id="24" w:name="_Toc473820596"/>
+      <w:r>
+        <w:rPr>
+          <w:lang w:val="es-ES"/>
+        </w:rPr>
+        <w:t>Desarrollador</w:t>
+      </w:r>
+      <w:bookmarkEnd w:id="24"/>
+    </w:p>
+    <w:p>
+      <w:pPr>
+        <w:rPr>
+          <w:lang w:val="es-ES"/>
+        </w:rPr>
+      </w:pPr>
+      <w:r>
+        <w:rPr>
+          <w:lang w:val="es-ES"/>
+        </w:rPr>
+        <w:t>Ataviado con ropas y complementos del siglo XXI aparece en diversos lugares a lo largo del juego. Al hablar con él te pide que puntúes la app en Google Play, entre otras cosas.</w:t>
+      </w:r>
+    </w:p>
+    <w:p>
+      <w:pPr>
+        <w:pStyle w:val="Ttulo3"/>
+        <w:rPr>
+          <w:lang w:val="es-ES"/>
+        </w:rPr>
+      </w:pPr>
+      <w:bookmarkStart w:id="25" w:name="_Toc473820597"/>
+      <w:r>
+        <w:rPr>
+          <w:lang w:val="es-ES"/>
+        </w:rPr>
+        <w:t>Andrea del Verrocchio</w:t>
+      </w:r>
+      <w:bookmarkEnd w:id="25"/>
+    </w:p>
+    <w:p>
+      <w:pPr>
+        <w:rPr>
+          <w:lang w:val="es-ES"/>
+        </w:rPr>
+      </w:pPr>
+      <w:r>
+        <w:rPr>
+          <w:lang w:val="es-ES"/>
+        </w:rPr>
+        <w:t>Mentor de Leonardo. Da consejos sobre la metodología Lean startup. Se encuentra en el taller.</w:t>
+      </w:r>
+    </w:p>
+    <w:p>
+      <w:pPr>
+        <w:pStyle w:val="Ttulo3"/>
+        <w:rPr>
+          <w:lang w:val="es-ES"/>
+        </w:rPr>
+      </w:pPr>
+      <w:bookmarkStart w:id="26" w:name="_Toc473820598"/>
+      <w:r>
+        <w:rPr>
+          <w:lang w:val="es-ES"/>
+        </w:rPr>
+        <w:t>Marinero</w:t>
+      </w:r>
+      <w:r>
+        <w:rPr>
+          <w:lang w:val="es-ES"/>
+        </w:rPr>
+        <w:t xml:space="preserve"> portero</w:t>
+      </w:r>
+      <w:bookmarkEnd w:id="26"/>
+    </w:p>
+    <w:p>
+      <w:pPr>
+        <w:rPr>
+          <w:lang w:val="es-ES"/>
+        </w:rPr>
+      </w:pPr>
+      <w:r>
+        <w:rPr>
+          <w:lang w:val="es-ES"/>
+        </w:rPr>
+        <w:t>Se encuentra en la entrada del puerto. Actúa como porter</w:t>
+      </w:r>
+      <w:r>
+        <w:rPr>
+          <w:lang w:val="es-ES"/>
+        </w:rPr>
+        <w:t>o</w:t>
+      </w:r>
+      <w:r>
+        <w:rPr>
+          <w:lang w:val="es-ES"/>
+        </w:rPr>
+        <w:t>, dejando pasar solo a quien considera oportuno.</w:t>
+      </w:r>
+      <w:r>
+        <w:rPr>
+          <w:lang w:val="es-ES"/>
+        </w:rPr>
+        <w:t xml:space="preserve"> Solo dejará pasar a Luca al puerto.</w:t>
+      </w:r>
+    </w:p>
+    <w:p>
+      <w:pPr>
+        <w:pStyle w:val="Ttulo3"/>
+        <w:rPr>
+          <w:lang w:val="es-ES"/>
+        </w:rPr>
+      </w:pPr>
+      <w:bookmarkStart w:id="27" w:name="_Toc473820599"/>
+      <w:r>
+        <w:rPr>
+          <w:lang w:val="es-ES"/>
+        </w:rPr>
+        <w:t>Marinero machaca 1</w:t>
+      </w:r>
+      <w:bookmarkEnd w:id="27"/>
+    </w:p>
+    <w:p>
+      <w:pPr>
+        <w:rPr>
+          <w:lang w:val="es-ES"/>
+        </w:rPr>
+      </w:pPr>
+      <w:r>
+        <w:rPr>
+          <w:lang w:val="es-ES"/>
+        </w:rPr>
+        <w:t>Puede ser contratado para trabajar en el taller de Leonardo.</w:t>
+      </w:r>
+      <w:r>
+        <w:rPr>
+          <w:lang w:val="es-ES"/>
+        </w:rPr>
+        <w:t xml:space="preserve"> Se encuentra dentro del puerto.</w:t>
+      </w:r>
+    </w:p>
+    <w:p>
+      <w:pPr>
+        <w:pStyle w:val="Ttulo3"/>
+        <w:rPr>
+          <w:lang w:val="es-ES"/>
+        </w:rPr>
+      </w:pPr>
+      <w:bookmarkStart w:id="28" w:name="_Toc473820600"/>
+      <w:r>
+        <w:rPr>
+          <w:lang w:val="es-ES"/>
+        </w:rPr>
+        <w:t>Marinero machaca 2</w:t>
+      </w:r>
+      <w:bookmarkEnd w:id="28"/>
+    </w:p>
+    <w:p>
+      <w:pPr>
+        <w:rPr>
+          <w:lang w:val="es-ES"/>
+        </w:rPr>
+      </w:pPr>
+      <w:r>
+        <w:rPr>
+          <w:lang w:val="es-ES"/>
+        </w:rPr>
+        <w:t>Puede ser contratado para trabajar en el taller de Leonardo</w:t>
+      </w:r>
+      <w:r>
+        <w:rPr>
+          <w:lang w:val="es-ES"/>
+        </w:rPr>
+        <w:t>. Se encuentra dentro del puerto.</w:t>
+      </w:r>
+    </w:p>
+    <w:p>
+      <w:pPr>
+        <w:pStyle w:val="Ttulo3"/>
+        <w:rPr>
+          <w:lang w:val="es-ES"/>
+        </w:rPr>
+      </w:pPr>
+      <w:bookmarkStart w:id="29" w:name="_Toc473820601"/>
+      <w:r>
+        <w:rPr>
+          <w:lang w:val="es-ES"/>
+        </w:rPr>
+        <w:t>Capitán 1</w:t>
+      </w:r>
+      <w:bookmarkEnd w:id="29"/>
+    </w:p>
+    <w:p>
+      <w:pPr>
+        <w:rPr>
+          <w:lang w:val="es-ES"/>
+        </w:rPr>
+      </w:pPr>
+      <w:r>
+        <w:rPr>
+          <w:lang w:val="es-ES"/>
+        </w:rPr>
+        <w:t>Rechaza comprar el invento de Leonardo en primera instancia. Acepta comprarlo después de que el capitán loco lo haya comprado y tras algunas mejoras</w:t>
+      </w:r>
+      <w:r>
+        <w:rPr>
+          <w:lang w:val="es-ES"/>
+        </w:rPr>
+        <w:t xml:space="preserve"> (cañones)</w:t>
       </w:r>
       <w:r>
         <w:rPr>
@@ -7319,6 +7246,410 @@
         </w:rPr>
         <w:t>.</w:t>
       </w:r>
+      <w:r>
+        <w:rPr>
+          <w:lang w:val="es-ES"/>
+        </w:rPr>
+        <w:t xml:space="preserve"> </w:t>
+      </w:r>
+      <w:r>
+        <w:rPr>
+          <w:lang w:val="es-ES"/>
+        </w:rPr>
+        <w:t>Se encuentra dentro del puerto.</w:t>
+      </w:r>
+    </w:p>
+    <w:p>
+      <w:pPr>
+        <w:pStyle w:val="Ttulo3"/>
+        <w:rPr>
+          <w:lang w:val="es-ES"/>
+        </w:rPr>
+      </w:pPr>
+      <w:bookmarkStart w:id="30" w:name="_Toc473820602"/>
+      <w:r>
+        <w:rPr>
+          <w:lang w:val="es-ES"/>
+        </w:rPr>
+        <w:t>Capitán 2</w:t>
+      </w:r>
+      <w:bookmarkEnd w:id="30"/>
+    </w:p>
+    <w:p>
+      <w:pPr>
+        <w:rPr>
+          <w:lang w:val="es-ES"/>
+        </w:rPr>
+      </w:pPr>
+      <w:r>
+        <w:rPr>
+          <w:lang w:val="es-ES"/>
+        </w:rPr>
+        <w:t>Acepta comprar el invento de Leonardo después de que lo compre el capitán 1.</w:t>
+      </w:r>
+      <w:r>
+        <w:rPr>
+          <w:lang w:val="es-ES"/>
+        </w:rPr>
+        <w:t xml:space="preserve"> Se encuentra dentro del puerto.</w:t>
+      </w:r>
+    </w:p>
+    <w:p>
+      <w:pPr>
+        <w:pStyle w:val="Ttulo3"/>
+        <w:rPr>
+          <w:lang w:val="es-ES"/>
+        </w:rPr>
+      </w:pPr>
+      <w:bookmarkStart w:id="31" w:name="_Toc473820603"/>
+      <w:r>
+        <w:rPr>
+          <w:lang w:val="es-ES"/>
+        </w:rPr>
+        <w:t>Capitán loco</w:t>
+      </w:r>
+      <w:bookmarkEnd w:id="31"/>
+    </w:p>
+    <w:p>
+      <w:pPr>
+        <w:rPr>
+          <w:lang w:val="es-ES"/>
+        </w:rPr>
+      </w:pPr>
+      <w:r>
+        <w:rPr>
+          <w:lang w:val="es-ES"/>
+        </w:rPr>
+        <w:t>Rechaza comprar el invento de Leonardo en primera instancia. Acepta comprarlo después de que pivote hacia algo que le interese más (barco propulsado por hélice).</w:t>
+      </w:r>
+      <w:r>
+        <w:rPr>
+          <w:lang w:val="es-ES"/>
+        </w:rPr>
+        <w:t xml:space="preserve"> </w:t>
+      </w:r>
+      <w:r>
+        <w:rPr>
+          <w:lang w:val="es-ES"/>
+        </w:rPr>
+        <w:t>Se encuentra dentro del puerto.</w:t>
+      </w:r>
+    </w:p>
+    <w:p>
+      <w:pPr>
+        <w:pStyle w:val="Ttulo3"/>
+        <w:rPr>
+          <w:lang w:val="es-ES"/>
+        </w:rPr>
+      </w:pPr>
+      <w:bookmarkStart w:id="32" w:name="_Toc473820604"/>
+      <w:r>
+        <w:rPr>
+          <w:lang w:val="es-ES"/>
+        </w:rPr>
+        <w:t>Burgués 1</w:t>
+      </w:r>
+      <w:bookmarkEnd w:id="32"/>
+    </w:p>
+    <w:p>
+      <w:pPr>
+        <w:rPr>
+          <w:lang w:val="es-ES"/>
+        </w:rPr>
+      </w:pPr>
+      <w:r>
+        <w:rPr>
+          <w:lang w:val="es-ES"/>
+        </w:rPr>
+        <w:t>Acepta comprar el producto después de que lo hagan los capitanes, pero solo si se le añade un camarote de lujo.</w:t>
+      </w:r>
+    </w:p>
+    <w:p>
+      <w:pPr>
+        <w:pStyle w:val="Ttulo3"/>
+        <w:rPr>
+          <w:lang w:val="es-ES"/>
+        </w:rPr>
+      </w:pPr>
+      <w:bookmarkStart w:id="33" w:name="_Toc473820605"/>
+      <w:r>
+        <w:rPr>
+          <w:lang w:val="es-ES"/>
+        </w:rPr>
+        <w:t>Burgués 2</w:t>
+      </w:r>
+      <w:bookmarkEnd w:id="33"/>
+    </w:p>
+    <w:p>
+      <w:pPr>
+        <w:rPr>
+          <w:lang w:val="es-ES"/>
+        </w:rPr>
+      </w:pPr>
+      <w:r>
+        <w:rPr>
+          <w:lang w:val="es-ES"/>
+        </w:rPr>
+        <w:t>TODO</w:t>
+      </w:r>
+    </w:p>
+    <w:p>
+      <w:pPr>
+        <w:rPr>
+          <w:lang w:val="es-ES"/>
+        </w:rPr>
+      </w:pPr>
+    </w:p>
+    <w:p>
+      <w:pPr>
+        <w:pStyle w:val="Ttulo3"/>
+        <w:rPr>
+          <w:lang w:val="es-ES"/>
+        </w:rPr>
+      </w:pPr>
+      <w:bookmarkStart w:id="34" w:name="_Toc473820606"/>
+      <w:r>
+        <w:rPr>
+          <w:lang w:val="es-ES"/>
+        </w:rPr>
+        <w:t>Burgués 3</w:t>
+      </w:r>
+      <w:bookmarkEnd w:id="34"/>
+    </w:p>
+    <w:p>
+      <w:pPr>
+        <w:rPr>
+          <w:lang w:val="es-ES"/>
+        </w:rPr>
+      </w:pPr>
+      <w:r>
+        <w:rPr>
+          <w:lang w:val="es-ES"/>
+        </w:rPr>
+        <w:t>TODO</w:t>
+      </w:r>
+    </w:p>
+    <w:p>
+      <w:pPr>
+        <w:rPr>
+          <w:lang w:val="es-ES"/>
+        </w:rPr>
+      </w:pPr>
+    </w:p>
+    <w:p>
+      <w:pPr>
+        <w:pStyle w:val="Ttulo3"/>
+        <w:rPr>
+          <w:lang w:val="es-ES"/>
+        </w:rPr>
+      </w:pPr>
+      <w:bookmarkStart w:id="35" w:name="_Toc473820607"/>
+      <w:r>
+        <w:rPr>
+          <w:lang w:val="es-ES"/>
+        </w:rPr>
+        <w:t>Burgués 4</w:t>
+      </w:r>
+      <w:bookmarkEnd w:id="35"/>
+    </w:p>
+    <w:p>
+      <w:pPr>
+        <w:rPr>
+          <w:lang w:val="es-ES"/>
+        </w:rPr>
+      </w:pPr>
+      <w:r>
+        <w:rPr>
+          <w:lang w:val="es-ES"/>
+        </w:rPr>
+        <w:t>TODO</w:t>
+      </w:r>
+    </w:p>
+    <w:p>
+      <w:pPr>
+        <w:rPr>
+          <w:lang w:val="es-ES"/>
+        </w:rPr>
+      </w:pPr>
+    </w:p>
+    <w:p>
+      <w:pPr>
+        <w:pStyle w:val="Ttulo3"/>
+        <w:rPr>
+          <w:lang w:val="es-ES"/>
+        </w:rPr>
+      </w:pPr>
+      <w:bookmarkStart w:id="36" w:name="_Toc473820608"/>
+      <w:r>
+        <w:rPr>
+          <w:lang w:val="es-ES"/>
+        </w:rPr>
+        <w:t>Burgués 5</w:t>
+      </w:r>
+      <w:bookmarkEnd w:id="36"/>
+    </w:p>
+    <w:p>
+      <w:pPr>
+        <w:rPr>
+          <w:lang w:val="es-ES"/>
+        </w:rPr>
+      </w:pPr>
+      <w:r>
+        <w:rPr>
+          <w:lang w:val="es-ES"/>
+        </w:rPr>
+        <w:t>TODO</w:t>
+      </w:r>
+    </w:p>
+    <w:p>
+      <w:pPr>
+        <w:rPr>
+          <w:lang w:val="es-ES"/>
+        </w:rPr>
+      </w:pPr>
+    </w:p>
+    <w:p>
+      <w:pPr>
+        <w:pStyle w:val="Ttulo3"/>
+        <w:rPr>
+          <w:lang w:val="es-ES"/>
+        </w:rPr>
+      </w:pPr>
+      <w:bookmarkStart w:id="37" w:name="_Toc473820609"/>
+      <w:r>
+        <w:rPr>
+          <w:lang w:val="es-ES"/>
+        </w:rPr>
+        <w:t>Ingeniero 1</w:t>
+      </w:r>
+      <w:bookmarkEnd w:id="37"/>
+    </w:p>
+    <w:p>
+      <w:pPr>
+        <w:rPr>
+          <w:lang w:val="es-ES"/>
+        </w:rPr>
+      </w:pPr>
+      <w:r>
+        <w:rPr>
+          <w:lang w:val="es-ES"/>
+        </w:rPr>
+        <w:t>TODO</w:t>
+      </w:r>
+    </w:p>
+    <w:p>
+      <w:pPr>
+        <w:rPr>
+          <w:lang w:val="es-ES"/>
+        </w:rPr>
+      </w:pPr>
+    </w:p>
+    <w:p>
+      <w:pPr>
+        <w:pStyle w:val="Ttulo3"/>
+        <w:rPr>
+          <w:lang w:val="es-ES"/>
+        </w:rPr>
+      </w:pPr>
+      <w:bookmarkStart w:id="38" w:name="_Toc473820610"/>
+      <w:r>
+        <w:rPr>
+          <w:lang w:val="es-ES"/>
+        </w:rPr>
+        <w:t>Ingeniero 1</w:t>
+      </w:r>
+      <w:bookmarkEnd w:id="38"/>
+    </w:p>
+    <w:p>
+      <w:pPr>
+        <w:rPr>
+          <w:lang w:val="es-ES"/>
+        </w:rPr>
+      </w:pPr>
+      <w:r>
+        <w:rPr>
+          <w:lang w:val="es-ES"/>
+        </w:rPr>
+        <w:t>TODO</w:t>
+      </w:r>
+    </w:p>
+    <w:p>
+      <w:pPr>
+        <w:rPr>
+          <w:lang w:val="es-ES"/>
+        </w:rPr>
+      </w:pPr>
+    </w:p>
+    <w:p>
+      <w:pPr>
+        <w:pStyle w:val="Ttulo3"/>
+        <w:rPr>
+          <w:lang w:val="es-ES"/>
+        </w:rPr>
+      </w:pPr>
+      <w:bookmarkStart w:id="39" w:name="_Toc473820611"/>
+      <w:r>
+        <w:rPr>
+          <w:lang w:val="es-ES"/>
+        </w:rPr>
+        <w:t>Ingeniero 1</w:t>
+      </w:r>
+      <w:bookmarkEnd w:id="39"/>
+    </w:p>
+    <w:p>
+      <w:pPr>
+        <w:rPr>
+          <w:lang w:val="es-ES"/>
+        </w:rPr>
+      </w:pPr>
+      <w:r>
+        <w:rPr>
+          <w:lang w:val="es-ES"/>
+        </w:rPr>
+        <w:t>TODO</w:t>
+      </w:r>
+    </w:p>
+    <w:p>
+      <w:pPr>
+        <w:rPr>
+          <w:lang w:val="es-ES"/>
+        </w:rPr>
+      </w:pPr>
+    </w:p>
+    <w:p>
+      <w:pPr>
+        <w:pStyle w:val="Ttulo3"/>
+        <w:rPr>
+          <w:lang w:val="es-ES"/>
+        </w:rPr>
+      </w:pPr>
+      <w:r>
+        <w:rPr>
+          <w:lang w:val="es-ES"/>
+        </w:rPr>
+        <w:t>Ciudadanos de Florencia ¿?</w:t>
+      </w:r>
+    </w:p>
+    <w:p>
+      <w:pPr>
+        <w:rPr>
+          <w:lang w:val="es-ES"/>
+        </w:rPr>
+      </w:pPr>
+      <w:r>
+        <w:rPr>
+          <w:lang w:val="es-ES"/>
+        </w:rPr>
+        <w:t>TODO</w:t>
+      </w:r>
+    </w:p>
+    <w:p>
+      <w:pPr>
+        <w:rPr>
+          <w:u w:val="single"/>
+          <w:lang w:val="es-ES"/>
+        </w:rPr>
+      </w:pPr>
     </w:p>
     <w:p>
       <w:pPr>
@@ -7327,14 +7658,14 @@
           <w:lang w:val="es-ES"/>
         </w:rPr>
       </w:pPr>
-      <w:bookmarkStart w:id="17" w:name="_Toc473820590"/>
-      <w:r>
-        <w:rPr>
-          <w:lang w:val="es-ES"/>
-        </w:rPr>
-        <w:t>Personajes</w:t>
-      </w:r>
-      <w:bookmarkEnd w:id="17"/>
+      <w:bookmarkStart w:id="40" w:name="_Toc473820612"/>
+      <w:r>
+        <w:rPr>
+          <w:lang w:val="es-ES"/>
+        </w:rPr>
+        <w:t>Mecánicas de juego</w:t>
+      </w:r>
+      <w:bookmarkEnd w:id="40"/>
     </w:p>
     <w:p>
       <w:pPr>
@@ -7343,130 +7674,161 @@
           <w:lang w:val="es-ES"/>
         </w:rPr>
       </w:pPr>
-      <w:bookmarkStart w:id="18" w:name="_Toc473820591"/>
-      <w:r>
-        <w:rPr>
-          <w:lang w:val="es-ES"/>
-        </w:rPr>
-        <w:t>Controlables</w:t>
-      </w:r>
-      <w:bookmarkEnd w:id="18"/>
-    </w:p>
-    <w:p>
-      <w:pPr>
-        <w:pStyle w:val="Ttulo3"/>
-        <w:rPr>
-          <w:lang w:val="es-ES"/>
-        </w:rPr>
-      </w:pPr>
-      <w:bookmarkStart w:id="19" w:name="_Toc473820592"/>
-      <w:r>
-        <w:rPr>
-          <w:lang w:val="es-ES"/>
-        </w:rPr>
-        <w:t>Leonardo da Vinci</w:t>
-      </w:r>
-      <w:bookmarkEnd w:id="19"/>
-    </w:p>
-    <w:p>
-      <w:pPr>
-        <w:rPr>
-          <w:lang w:val="es-ES"/>
-        </w:rPr>
-      </w:pPr>
-      <w:r>
-        <w:rPr>
-          <w:lang w:val="es-ES"/>
-        </w:rPr>
-        <w:t>Protagonista de la historia. Se encarga de dialogar con Andrea del Verrocchio y es el ingeniero del taller. Es respetado en la Logia de ingenieros por lo que le escucharán cuando vaya. No puede entrar en el puerto y los burgueses no negocian con él.</w:t>
-      </w:r>
-    </w:p>
-    <w:p>
-      <w:pPr>
-        <w:pStyle w:val="Ttulo3"/>
-        <w:rPr>
-          <w:lang w:val="es-ES"/>
-        </w:rPr>
-      </w:pPr>
-      <w:bookmarkStart w:id="20" w:name="_Toc473820593"/>
+      <w:bookmarkStart w:id="41" w:name="_Toc473820613"/>
+      <w:r>
+        <w:rPr>
+          <w:lang w:val="es-ES"/>
+        </w:rPr>
+        <w:t>Movimiento</w:t>
+      </w:r>
+      <w:bookmarkEnd w:id="41"/>
+    </w:p>
+    <w:p>
+      <w:pPr>
+        <w:rPr>
+          <w:lang w:val="es-ES"/>
+        </w:rPr>
+      </w:pPr>
+      <w:r>
+        <w:rPr>
+          <w:lang w:val="es-ES"/>
+        </w:rPr>
+        <w:t xml:space="preserve">Los personajes controlables se pueden mover en el plano 2D. Para moverse, se hace </w:t>
+      </w:r>
+      <w:r>
+        <w:rPr>
+          <w:lang w:val="es-ES"/>
+        </w:rPr>
+        <w:t>tap</w:t>
+      </w:r>
+      <w:r>
+        <w:rPr>
+          <w:lang w:val="es-ES"/>
+        </w:rPr>
+        <w:t xml:space="preserve"> en algún lugar de la pantalla y el personaje se moverá hacia el clic (solo en el eje x obviamente).</w:t>
+      </w:r>
+    </w:p>
+    <w:p>
+      <w:pPr>
+        <w:pStyle w:val="Ttulo2"/>
+        <w:rPr>
+          <w:lang w:val="es-ES"/>
+        </w:rPr>
+      </w:pPr>
+      <w:bookmarkStart w:id="42" w:name="_Toc473820614"/>
+      <w:r>
+        <w:rPr>
+          <w:lang w:val="es-ES"/>
+        </w:rPr>
+        <w:t>Interacción con personajes</w:t>
+      </w:r>
+      <w:bookmarkEnd w:id="42"/>
+    </w:p>
+    <w:p>
+      <w:pPr>
+        <w:rPr>
+          <w:lang w:val="es-ES"/>
+        </w:rPr>
+      </w:pPr>
+      <w:r>
+        <w:rPr>
+          <w:lang w:val="es-ES"/>
+        </w:rPr>
+        <w:t>Al hacer tap sobre un personaje el jugador se moverá hacia el personaje y al estar a su lado se abrirá el menú de conversación.</w:t>
+      </w:r>
+    </w:p>
+    <w:p>
+      <w:pPr>
+        <w:pStyle w:val="Ttulo2"/>
+        <w:rPr>
+          <w:lang w:val="es-ES"/>
+        </w:rPr>
+      </w:pPr>
+      <w:bookmarkStart w:id="43" w:name="_Toc473820615"/>
+      <w:r>
+        <w:rPr>
+          <w:lang w:val="es-ES"/>
+        </w:rPr>
+        <w:t>Seleccionar personaje</w:t>
+      </w:r>
+      <w:bookmarkEnd w:id="43"/>
+    </w:p>
+    <w:p>
+      <w:pPr>
+        <w:rPr>
+          <w:lang w:val="es-ES"/>
+        </w:rPr>
+      </w:pPr>
+      <w:r>
+        <w:rPr>
+          <w:lang w:val="es-ES"/>
+        </w:rPr>
+        <w:t xml:space="preserve">Durante el juego se pueden controlar tres diferentes personajes: Leonardo, Luca y Salai.  </w:t>
+      </w:r>
+      <w:r>
+        <w:rPr>
+          <w:lang w:val="es-ES"/>
+        </w:rPr>
+        <w:t>En cualquier momento (siempre que no se esté en una conversación) se puede cambiar el personaje controlado usando el menú correspondiente. Al seleccionar un personaje diferente del controlado actualmente</w:t>
+      </w:r>
+    </w:p>
+    <w:p>
+      <w:pPr>
+        <w:pStyle w:val="Ttulo2"/>
+        <w:rPr>
+          <w:lang w:val="es-ES"/>
+        </w:rPr>
+      </w:pPr>
+      <w:bookmarkStart w:id="44" w:name="_Toc473820616"/>
+      <w:r>
+        <w:rPr>
+          <w:lang w:val="es-ES"/>
+        </w:rPr>
+        <w:t>Conversar</w:t>
+      </w:r>
+      <w:bookmarkEnd w:id="44"/>
+    </w:p>
+    <w:p>
+      <w:pPr>
+        <w:rPr>
+          <w:lang w:val="es-ES"/>
+        </w:rPr>
+      </w:pPr>
+      <w:r>
+        <w:rPr>
+          <w:lang w:val="es-ES"/>
+        </w:rPr>
+        <w:t>Cuando se interactúa con un personaje se inicia una conversación. Para ello se abre automáticamente el menú conversación, que consiste en: se hace zoom sobre el juego hasta que los cuerpos de ambos personajes quedan en primer plano;</w:t>
+      </w:r>
+      <w:r>
+        <w:rPr>
+          <w:lang w:val="es-ES"/>
+        </w:rPr>
+        <w:t xml:space="preserve"> se crea una ventana de texto en la parte inferior donde aparece el discurso del personaje que nos esté hablando</w:t>
+      </w:r>
+      <w:r>
+        <w:rPr>
+          <w:lang w:val="es-ES"/>
+        </w:rPr>
+        <w:t>; debajo del cuadro de texto aparecen botones con las posibles respuestas. Cuando se selecciona una respuesta se actualiza el cuadro de texto con una contestación y se actualizan también los botones de respuesta.</w:t>
+      </w:r>
+    </w:p>
+    <w:p>
+      <w:pPr>
+        <w:pStyle w:val="Ttulo1"/>
+        <w:rPr>
+          <w:lang w:val="es-ES"/>
+        </w:rPr>
+      </w:pPr>
+      <w:bookmarkStart w:id="45" w:name="_Toc473820617"/>
       <w:r>
         <w:rPr>
           <w:lang w:val="es-ES"/>
         </w:rPr>
         <w:lastRenderedPageBreak/>
-        <w:t xml:space="preserve">Luca </w:t>
-      </w:r>
-      <w:proofErr w:type="spellStart"/>
-      <w:r>
-        <w:rPr>
-          <w:lang w:val="es-ES"/>
-        </w:rPr>
-        <w:t>Pacioli</w:t>
-      </w:r>
-      <w:bookmarkEnd w:id="20"/>
-      <w:proofErr w:type="spellEnd"/>
-    </w:p>
-    <w:p>
-      <w:pPr>
-        <w:rPr>
-          <w:lang w:val="es-ES"/>
-        </w:rPr>
-      </w:pPr>
-      <w:r>
-        <w:rPr>
-          <w:lang w:val="es-ES"/>
-        </w:rPr>
-        <w:t>Viste el hábito de monje y tiene una gran musculatura. Es</w:t>
-      </w:r>
-      <w:r>
-        <w:rPr>
-          <w:lang w:val="es-ES"/>
-        </w:rPr>
-        <w:t xml:space="preserve"> uno de los ayudantes de Leonardo durante el juego.</w:t>
-      </w:r>
-      <w:r>
-        <w:rPr>
-          <w:lang w:val="es-ES"/>
-        </w:rPr>
-        <w:t xml:space="preserve"> </w:t>
-      </w:r>
-      <w:r>
-        <w:rPr>
-          <w:lang w:val="es-ES"/>
-        </w:rPr>
-        <w:t>Puede entrar en el puerto y negociar con los capitanes y marineros pero no puede negociar con los burgueses ni entrar en la Logia.</w:t>
-      </w:r>
-    </w:p>
-    <w:p>
-      <w:pPr>
-        <w:pStyle w:val="Ttulo3"/>
-        <w:rPr>
-          <w:lang w:val="es-ES"/>
-        </w:rPr>
-      </w:pPr>
-      <w:bookmarkStart w:id="21" w:name="_Toc473820594"/>
-      <w:proofErr w:type="spellStart"/>
-      <w:r>
-        <w:rPr>
-          <w:lang w:val="es-ES"/>
-        </w:rPr>
-        <w:t>Salai</w:t>
-      </w:r>
-      <w:bookmarkEnd w:id="21"/>
-      <w:proofErr w:type="spellEnd"/>
-    </w:p>
-    <w:p>
-      <w:pPr>
-        <w:rPr>
-          <w:lang w:val="es-ES"/>
-        </w:rPr>
-      </w:pPr>
-      <w:r>
-        <w:rPr>
-          <w:lang w:val="es-ES"/>
-        </w:rPr>
-        <w:t>Joven y de aspecto elegante. Los burgueses negocian con él pero no puede entrar en el puerto ni en la Logia de ingenieros.</w:t>
-      </w:r>
+        <w:t>Mecánicas del mundo</w:t>
+      </w:r>
+      <w:bookmarkEnd w:id="45"/>
     </w:p>
     <w:p>
       <w:pPr>
@@ -7475,383 +7837,157 @@
           <w:lang w:val="es-ES"/>
         </w:rPr>
       </w:pPr>
-      <w:bookmarkStart w:id="22" w:name="_Toc473820595"/>
-      <w:r>
-        <w:rPr>
-          <w:lang w:val="es-ES"/>
-        </w:rPr>
-        <w:t>No controlables</w:t>
-      </w:r>
-      <w:bookmarkEnd w:id="22"/>
-    </w:p>
-    <w:p>
-      <w:pPr>
-        <w:pStyle w:val="Ttulo3"/>
-        <w:rPr>
-          <w:lang w:val="es-ES"/>
-        </w:rPr>
-      </w:pPr>
-      <w:bookmarkStart w:id="23" w:name="_Toc473820596"/>
-      <w:r>
-        <w:rPr>
-          <w:lang w:val="es-ES"/>
-        </w:rPr>
-        <w:t>Desarrollador</w:t>
-      </w:r>
-      <w:bookmarkEnd w:id="23"/>
-    </w:p>
-    <w:p>
-      <w:pPr>
-        <w:rPr>
-          <w:lang w:val="es-ES"/>
-        </w:rPr>
-      </w:pPr>
-      <w:r>
-        <w:rPr>
-          <w:lang w:val="es-ES"/>
-        </w:rPr>
-        <w:t>Ataviado con ropas y complementos del siglo XXI aparece en diversos lugares a lo largo del juego. Al hablar con él te pide que puntúes la app en Google Play, entre otras cosas.</w:t>
-      </w:r>
-    </w:p>
-    <w:p>
-      <w:pPr>
-        <w:pStyle w:val="Ttulo3"/>
-        <w:rPr>
-          <w:lang w:val="es-ES"/>
-        </w:rPr>
-      </w:pPr>
-      <w:bookmarkStart w:id="24" w:name="_Toc473820597"/>
-      <w:r>
-        <w:rPr>
-          <w:lang w:val="es-ES"/>
-        </w:rPr>
-        <w:t>Andrea del Verrocchio</w:t>
-      </w:r>
-      <w:bookmarkEnd w:id="24"/>
-    </w:p>
-    <w:p>
-      <w:pPr>
-        <w:rPr>
-          <w:lang w:val="es-ES"/>
-        </w:rPr>
-      </w:pPr>
-      <w:r>
-        <w:rPr>
-          <w:lang w:val="es-ES"/>
-        </w:rPr>
-        <w:t xml:space="preserve">Mentor de Leonardo. Da consejos sobre la metodología Lean </w:t>
-      </w:r>
-      <w:proofErr w:type="spellStart"/>
-      <w:r>
-        <w:rPr>
-          <w:lang w:val="es-ES"/>
-        </w:rPr>
-        <w:t>startup</w:t>
-      </w:r>
-      <w:proofErr w:type="spellEnd"/>
-      <w:r>
-        <w:rPr>
-          <w:lang w:val="es-ES"/>
-        </w:rPr>
-        <w:t>. Se encuentra en el taller.</w:t>
-      </w:r>
-    </w:p>
-    <w:p>
-      <w:pPr>
-        <w:pStyle w:val="Ttulo3"/>
-        <w:rPr>
-          <w:lang w:val="es-ES"/>
-        </w:rPr>
-      </w:pPr>
-      <w:bookmarkStart w:id="25" w:name="_Toc473820598"/>
-      <w:r>
-        <w:rPr>
-          <w:lang w:val="es-ES"/>
-        </w:rPr>
-        <w:t>Marinero</w:t>
-      </w:r>
-      <w:r>
-        <w:rPr>
-          <w:lang w:val="es-ES"/>
-        </w:rPr>
-        <w:t xml:space="preserve"> portero</w:t>
-      </w:r>
-      <w:bookmarkEnd w:id="25"/>
-    </w:p>
-    <w:p>
-      <w:pPr>
-        <w:rPr>
-          <w:lang w:val="es-ES"/>
-        </w:rPr>
-      </w:pPr>
-      <w:r>
-        <w:rPr>
-          <w:lang w:val="es-ES"/>
-        </w:rPr>
-        <w:t>Se encuentra en la entrada del puerto. Actúa como porter</w:t>
-      </w:r>
-      <w:r>
-        <w:rPr>
-          <w:lang w:val="es-ES"/>
-        </w:rPr>
-        <w:t>o</w:t>
-      </w:r>
-      <w:r>
-        <w:rPr>
-          <w:lang w:val="es-ES"/>
-        </w:rPr>
-        <w:t>, dejando pasar solo a quien considera oportuno.</w:t>
-      </w:r>
-      <w:r>
-        <w:rPr>
-          <w:lang w:val="es-ES"/>
-        </w:rPr>
-        <w:t xml:space="preserve"> Solo dejará pasar a Luca al puerto.</w:t>
-      </w:r>
-    </w:p>
-    <w:p>
-      <w:pPr>
-        <w:pStyle w:val="Ttulo3"/>
-        <w:rPr>
-          <w:lang w:val="es-ES"/>
-        </w:rPr>
-      </w:pPr>
-      <w:bookmarkStart w:id="26" w:name="_Toc473820599"/>
-      <w:r>
-        <w:rPr>
-          <w:lang w:val="es-ES"/>
-        </w:rPr>
-        <w:t>Marinero machaca 1</w:t>
-      </w:r>
-      <w:bookmarkEnd w:id="26"/>
-    </w:p>
-    <w:p>
-      <w:pPr>
-        <w:rPr>
-          <w:lang w:val="es-ES"/>
-        </w:rPr>
-      </w:pPr>
-      <w:r>
-        <w:rPr>
-          <w:lang w:val="es-ES"/>
-        </w:rPr>
-        <w:t>Puede ser contratado para trabajar en el taller de Leonardo.</w:t>
-      </w:r>
-      <w:r>
-        <w:rPr>
-          <w:lang w:val="es-ES"/>
-        </w:rPr>
-        <w:t xml:space="preserve"> Se encuentra dentro del puerto.</w:t>
-      </w:r>
-    </w:p>
-    <w:p>
-      <w:pPr>
-        <w:pStyle w:val="Ttulo3"/>
-        <w:rPr>
-          <w:lang w:val="es-ES"/>
-        </w:rPr>
-      </w:pPr>
-      <w:bookmarkStart w:id="27" w:name="_Toc473820600"/>
-      <w:r>
-        <w:rPr>
-          <w:lang w:val="es-ES"/>
-        </w:rPr>
-        <w:t>Marinero machaca 2</w:t>
-      </w:r>
-      <w:bookmarkEnd w:id="27"/>
-    </w:p>
-    <w:p>
-      <w:pPr>
-        <w:rPr>
-          <w:lang w:val="es-ES"/>
-        </w:rPr>
-      </w:pPr>
-      <w:r>
-        <w:rPr>
-          <w:lang w:val="es-ES"/>
-        </w:rPr>
-        <w:t>Puede ser contratado para trabajar en el taller de Leonardo</w:t>
-      </w:r>
-      <w:r>
-        <w:rPr>
-          <w:lang w:val="es-ES"/>
-        </w:rPr>
-        <w:t>. Se encuentra dentro del puerto.</w:t>
-      </w:r>
-    </w:p>
-    <w:p>
-      <w:pPr>
-        <w:pStyle w:val="Ttulo3"/>
-        <w:rPr>
-          <w:lang w:val="es-ES"/>
-        </w:rPr>
-      </w:pPr>
-      <w:bookmarkStart w:id="28" w:name="_Toc473820601"/>
-      <w:r>
-        <w:rPr>
-          <w:lang w:val="es-ES"/>
-        </w:rPr>
-        <w:t>Capitán 1</w:t>
-      </w:r>
-      <w:bookmarkEnd w:id="28"/>
-    </w:p>
-    <w:p>
-      <w:pPr>
-        <w:rPr>
-          <w:lang w:val="es-ES"/>
-        </w:rPr>
-      </w:pPr>
-      <w:r>
-        <w:rPr>
-          <w:lang w:val="es-ES"/>
-        </w:rPr>
-        <w:t>Rechaza comprar el invento de Leonardo en primera instancia. Acepta comprarlo después de que el capitán loco lo haya comprado y tras algunas mejoras</w:t>
-      </w:r>
-      <w:r>
-        <w:rPr>
-          <w:lang w:val="es-ES"/>
-        </w:rPr>
-        <w:t xml:space="preserve"> (cañones)</w:t>
-      </w:r>
-      <w:r>
-        <w:rPr>
-          <w:lang w:val="es-ES"/>
-        </w:rPr>
-        <w:t>.</w:t>
-      </w:r>
-      <w:r>
-        <w:rPr>
-          <w:lang w:val="es-ES"/>
-        </w:rPr>
-        <w:t xml:space="preserve"> </w:t>
-      </w:r>
-      <w:r>
-        <w:rPr>
-          <w:lang w:val="es-ES"/>
-        </w:rPr>
-        <w:t>Se encuentra dentro del puerto.</w:t>
-      </w:r>
-    </w:p>
-    <w:p>
-      <w:pPr>
-        <w:pStyle w:val="Ttulo3"/>
-        <w:rPr>
-          <w:lang w:val="es-ES"/>
-        </w:rPr>
-      </w:pPr>
-      <w:bookmarkStart w:id="29" w:name="_Toc473820602"/>
-      <w:r>
-        <w:rPr>
-          <w:lang w:val="es-ES"/>
-        </w:rPr>
-        <w:t>Capitán 2</w:t>
-      </w:r>
-      <w:bookmarkEnd w:id="29"/>
-    </w:p>
-    <w:p>
-      <w:pPr>
-        <w:rPr>
-          <w:lang w:val="es-ES"/>
-        </w:rPr>
-      </w:pPr>
-      <w:r>
-        <w:rPr>
-          <w:lang w:val="es-ES"/>
-        </w:rPr>
-        <w:t>Acepta comprar el invento de Leonardo después de que lo compre el capitán 1.</w:t>
-      </w:r>
-      <w:r>
-        <w:rPr>
-          <w:lang w:val="es-ES"/>
-        </w:rPr>
-        <w:t xml:space="preserve"> Se encuentra dentro del puerto.</w:t>
-      </w:r>
-    </w:p>
-    <w:p>
-      <w:pPr>
-        <w:pStyle w:val="Ttulo3"/>
-        <w:rPr>
-          <w:lang w:val="es-ES"/>
-        </w:rPr>
-      </w:pPr>
-      <w:bookmarkStart w:id="30" w:name="_Toc473820603"/>
-      <w:r>
-        <w:rPr>
-          <w:lang w:val="es-ES"/>
-        </w:rPr>
-        <w:t>Capitán loco</w:t>
-      </w:r>
-      <w:bookmarkEnd w:id="30"/>
-    </w:p>
-    <w:p>
-      <w:pPr>
-        <w:rPr>
-          <w:lang w:val="es-ES"/>
-        </w:rPr>
-      </w:pPr>
-      <w:r>
-        <w:rPr>
-          <w:lang w:val="es-ES"/>
-        </w:rPr>
-        <w:t>Rechaza comprar el invento de Leonardo en primera instancia. Acepta comprarlo después de que pivote hacia algo que le interese más (barco propulsado por hélice).</w:t>
-      </w:r>
-      <w:r>
-        <w:rPr>
-          <w:lang w:val="es-ES"/>
-        </w:rPr>
-        <w:t xml:space="preserve"> </w:t>
-      </w:r>
-      <w:r>
-        <w:rPr>
-          <w:lang w:val="es-ES"/>
-        </w:rPr>
-        <w:t>Se encuentra dentro del puerto.</w:t>
-      </w:r>
-    </w:p>
-    <w:p>
-      <w:pPr>
-        <w:pStyle w:val="Ttulo3"/>
-        <w:rPr>
-          <w:lang w:val="es-ES"/>
-        </w:rPr>
-      </w:pPr>
-      <w:bookmarkStart w:id="31" w:name="_Toc473820604"/>
-      <w:r>
-        <w:rPr>
-          <w:lang w:val="es-ES"/>
-        </w:rPr>
-        <w:t>Burgués 1</w:t>
-      </w:r>
-      <w:bookmarkEnd w:id="31"/>
-    </w:p>
-    <w:p>
-      <w:pPr>
-        <w:rPr>
-          <w:lang w:val="es-ES"/>
-        </w:rPr>
-      </w:pPr>
-      <w:r>
-        <w:rPr>
-          <w:lang w:val="es-ES"/>
-        </w:rPr>
-        <w:t>Acepta comprar el producto después de que lo hagan los capitanes, pero solo si se le añade un camarote de lujo.</w:t>
-      </w:r>
-    </w:p>
-    <w:p>
-      <w:pPr>
-        <w:pStyle w:val="Ttulo3"/>
-        <w:rPr>
-          <w:lang w:val="es-ES"/>
-        </w:rPr>
-      </w:pPr>
-      <w:bookmarkStart w:id="32" w:name="_Toc473820605"/>
-      <w:r>
-        <w:rPr>
-          <w:lang w:val="es-ES"/>
-        </w:rPr>
-        <w:t>Burgués 2</w:t>
-      </w:r>
-      <w:bookmarkEnd w:id="32"/>
+      <w:bookmarkStart w:id="46" w:name="_Toc473820618"/>
+      <w:r>
+        <w:rPr>
+          <w:lang w:val="es-ES"/>
+        </w:rPr>
+        <w:t>Cambio de escenario</w:t>
+      </w:r>
+      <w:bookmarkEnd w:id="46"/>
+    </w:p>
+    <w:p>
+      <w:pPr>
+        <w:rPr>
+          <w:lang w:val="es-ES"/>
+        </w:rPr>
+      </w:pPr>
+      <w:r>
+        <w:rPr>
+          <w:lang w:val="es-ES"/>
+        </w:rPr>
+        <w:t>Cada escenario tiene puertas que lo conecta con los escenarios adyacentes. Por ejemplo, desde el Taller de Leonardo se puede acceder a las Calles de Florencia. A su vez desde las Calles de Florencia se puede acceder al puerto. El jugador solo puede estar en un escenario a la vez, y clicando en las puertas mencionadas anteriormente se cambia de un escenario a otro y se aparece en una posición concreta del escenario (un punto de spawn situado al lado de la puerta).</w:t>
+      </w:r>
+    </w:p>
+    <w:p>
+      <w:pPr>
+        <w:pStyle w:val="Ttulo2"/>
+        <w:rPr>
+          <w:lang w:val="es-ES"/>
+        </w:rPr>
+      </w:pPr>
+      <w:bookmarkStart w:id="47" w:name="_Toc473820619"/>
+      <w:r>
+        <w:rPr>
+          <w:lang w:val="es-ES"/>
+        </w:rPr>
+        <w:t>Scrolling paralax</w:t>
+      </w:r>
+      <w:bookmarkEnd w:id="47"/>
+    </w:p>
+    <w:p>
+      <w:pPr>
+        <w:rPr>
+          <w:u w:val="single"/>
+          <w:lang w:val="es-ES"/>
+        </w:rPr>
+      </w:pPr>
+      <w:r>
+        <w:rPr>
+          <w:lang w:val="es-ES"/>
+        </w:rPr>
+        <w:t>Cuando el jugador se mueve por el mapa el fondo se desplaza también de forma horizontal. El fondo se divide en varias capas, cada una representando un plano a diferente distancia del jugador, y estas se desplazarán a diferente velocidad. Algunas de las capas se sitúan entre el jugador y la cámara, de forma que tapan la visión del jugador en ocasiones.</w:t>
+      </w:r>
+    </w:p>
+    <w:p>
+      <w:pPr>
+        <w:pStyle w:val="Ttulo2"/>
+        <w:rPr>
+          <w:lang w:val="es-ES"/>
+        </w:rPr>
+      </w:pPr>
+      <w:bookmarkStart w:id="48" w:name="_Toc473820620"/>
+      <w:r>
+        <w:rPr>
+          <w:lang w:val="es-ES"/>
+        </w:rPr>
+        <w:t>Completar objetivo</w:t>
+      </w:r>
+      <w:bookmarkEnd w:id="48"/>
+    </w:p>
+    <w:p>
+      <w:pPr>
+        <w:rPr>
+          <w:lang w:val="es-ES"/>
+        </w:rPr>
+      </w:pPr>
+      <w:r>
+        <w:rPr>
+          <w:lang w:val="es-ES"/>
+        </w:rPr>
+        <w:t>Tras realizar la acción asociada al objetivo actual</w:t>
+      </w:r>
+      <w:r>
+        <w:rPr>
+          <w:lang w:val="es-ES"/>
+        </w:rPr>
+        <w:t>, el icono del indicador de objetivo parpadeará y variará ligeramente de tamaño de forma intermitente. Cuando el jugador abra el menú del indicador del objetivo aparecerá un nuevo objetivo y el anterior aparecerá tachado.</w:t>
+      </w:r>
+    </w:p>
+    <w:p>
+      <w:pPr>
+        <w:rPr>
+          <w:lang w:val="es-ES"/>
+        </w:rPr>
+      </w:pPr>
+    </w:p>
+    <w:p>
+      <w:pPr>
+        <w:pStyle w:val="Ttulo1"/>
+        <w:rPr>
+          <w:lang w:val="es-ES"/>
+        </w:rPr>
+      </w:pPr>
+      <w:bookmarkStart w:id="49" w:name="_Toc473820621"/>
+      <w:r>
+        <w:rPr>
+          <w:lang w:val="es-ES"/>
+        </w:rPr>
+        <w:t>Escenarios</w:t>
+      </w:r>
+      <w:bookmarkEnd w:id="49"/>
+    </w:p>
+    <w:p>
+      <w:pPr>
+        <w:pStyle w:val="Ttulo2"/>
+        <w:rPr>
+          <w:lang w:val="es-ES"/>
+        </w:rPr>
+      </w:pPr>
+      <w:bookmarkStart w:id="50" w:name="_Toc473820622"/>
+      <w:r>
+        <w:rPr>
+          <w:lang w:val="es-ES"/>
+        </w:rPr>
+        <w:t>Taller de Leonardo</w:t>
+      </w:r>
+      <w:bookmarkEnd w:id="50"/>
+    </w:p>
+    <w:p>
+      <w:pPr>
+        <w:rPr>
+          <w:lang w:val="es-ES"/>
+        </w:rPr>
+      </w:pPr>
+      <w:r>
+        <w:rPr>
+          <w:lang w:val="es-ES"/>
+        </w:rPr>
+        <w:t>En el taller se puede encontrar a Andrea del Verrocchio, que será quien dicte los objetivos a cumplir durante la historia y dará consejos sobre Lean startup.</w:t>
+      </w:r>
+    </w:p>
+    <w:p>
+      <w:pPr>
+        <w:rPr>
+          <w:lang w:val="es-ES"/>
+        </w:rPr>
+      </w:pPr>
+      <w:r>
+        <w:rPr>
+          <w:lang w:val="es-ES"/>
+        </w:rPr>
+        <w:t>Conecta con las Calles de Florencia</w:t>
+      </w:r>
     </w:p>
     <w:p>
       <w:pPr>
@@ -7868,26 +8004,19 @@
     </w:p>
     <w:p>
       <w:pPr>
-        <w:rPr>
-          <w:lang w:val="es-ES"/>
-        </w:rPr>
-      </w:pPr>
-    </w:p>
-    <w:p>
-      <w:pPr>
-        <w:pStyle w:val="Ttulo3"/>
-        <w:rPr>
-          <w:lang w:val="es-ES"/>
-        </w:rPr>
-      </w:pPr>
-      <w:bookmarkStart w:id="33" w:name="_Toc473820606"/>
-      <w:r>
-        <w:rPr>
-          <w:lang w:val="es-ES"/>
-        </w:rPr>
-        <w:t>Burgués 3</w:t>
-      </w:r>
-      <w:bookmarkEnd w:id="33"/>
+        <w:pStyle w:val="Ttulo2"/>
+        <w:rPr>
+          <w:lang w:val="es-ES"/>
+        </w:rPr>
+      </w:pPr>
+      <w:bookmarkStart w:id="51" w:name="_Toc473820623"/>
+      <w:r>
+        <w:rPr>
+          <w:lang w:val="es-ES"/>
+        </w:rPr>
+        <w:t>Calles de Florencia</w:t>
+      </w:r>
+      <w:bookmarkEnd w:id="51"/>
     </w:p>
     <w:p>
       <w:pPr>
@@ -7904,26 +8033,19 @@
     </w:p>
     <w:p>
       <w:pPr>
-        <w:rPr>
-          <w:lang w:val="es-ES"/>
-        </w:rPr>
-      </w:pPr>
-    </w:p>
-    <w:p>
-      <w:pPr>
-        <w:pStyle w:val="Ttulo3"/>
-        <w:rPr>
-          <w:lang w:val="es-ES"/>
-        </w:rPr>
-      </w:pPr>
-      <w:bookmarkStart w:id="34" w:name="_Toc473820607"/>
-      <w:r>
-        <w:rPr>
-          <w:lang w:val="es-ES"/>
-        </w:rPr>
-        <w:t>Burgués 4</w:t>
-      </w:r>
-      <w:bookmarkEnd w:id="34"/>
+        <w:pStyle w:val="Ttulo2"/>
+        <w:rPr>
+          <w:lang w:val="es-ES"/>
+        </w:rPr>
+      </w:pPr>
+      <w:bookmarkStart w:id="52" w:name="_Toc473820624"/>
+      <w:r>
+        <w:rPr>
+          <w:lang w:val="es-ES"/>
+        </w:rPr>
+        <w:t>Palacio de Lorenzo</w:t>
+      </w:r>
+      <w:bookmarkEnd w:id="52"/>
     </w:p>
     <w:p>
       <w:pPr>
@@ -7940,26 +8062,19 @@
     </w:p>
     <w:p>
       <w:pPr>
-        <w:rPr>
-          <w:lang w:val="es-ES"/>
-        </w:rPr>
-      </w:pPr>
-    </w:p>
-    <w:p>
-      <w:pPr>
-        <w:pStyle w:val="Ttulo3"/>
-        <w:rPr>
-          <w:lang w:val="es-ES"/>
-        </w:rPr>
-      </w:pPr>
-      <w:bookmarkStart w:id="35" w:name="_Toc473820608"/>
-      <w:r>
-        <w:rPr>
-          <w:lang w:val="es-ES"/>
-        </w:rPr>
-        <w:t>Burgués 5</w:t>
-      </w:r>
-      <w:bookmarkEnd w:id="35"/>
+        <w:pStyle w:val="Ttulo2"/>
+        <w:rPr>
+          <w:lang w:val="es-ES"/>
+        </w:rPr>
+      </w:pPr>
+      <w:bookmarkStart w:id="53" w:name="_Toc473820625"/>
+      <w:r>
+        <w:rPr>
+          <w:lang w:val="es-ES"/>
+        </w:rPr>
+        <w:t>Logia de ingenieros</w:t>
+      </w:r>
+      <w:bookmarkEnd w:id="53"/>
     </w:p>
     <w:p>
       <w:pPr>
@@ -7976,153 +8091,45 @@
     </w:p>
     <w:p>
       <w:pPr>
-        <w:rPr>
-          <w:lang w:val="es-ES"/>
-        </w:rPr>
-      </w:pPr>
-    </w:p>
-    <w:p>
-      <w:pPr>
-        <w:pStyle w:val="Ttulo3"/>
-        <w:rPr>
-          <w:lang w:val="es-ES"/>
-        </w:rPr>
-      </w:pPr>
-      <w:bookmarkStart w:id="36" w:name="_Toc473820609"/>
-      <w:r>
-        <w:rPr>
-          <w:lang w:val="es-ES"/>
-        </w:rPr>
-        <w:t>Ingeniero 1</w:t>
-      </w:r>
-      <w:bookmarkEnd w:id="36"/>
-    </w:p>
-    <w:p>
-      <w:pPr>
-        <w:rPr>
-          <w:lang w:val="es-ES"/>
-        </w:rPr>
-      </w:pPr>
-      <w:r>
-        <w:rPr>
-          <w:lang w:val="es-ES"/>
-        </w:rPr>
-        <w:t>TODO</w:t>
-      </w:r>
-    </w:p>
-    <w:p>
-      <w:pPr>
-        <w:rPr>
-          <w:lang w:val="es-ES"/>
-        </w:rPr>
-      </w:pPr>
-    </w:p>
-    <w:p>
-      <w:pPr>
-        <w:pStyle w:val="Ttulo3"/>
-        <w:rPr>
-          <w:lang w:val="es-ES"/>
-        </w:rPr>
-      </w:pPr>
-      <w:bookmarkStart w:id="37" w:name="_Toc473820610"/>
-      <w:r>
-        <w:rPr>
-          <w:lang w:val="es-ES"/>
-        </w:rPr>
-        <w:t>Ingeniero 1</w:t>
-      </w:r>
-      <w:bookmarkEnd w:id="37"/>
-    </w:p>
-    <w:p>
-      <w:pPr>
-        <w:rPr>
-          <w:lang w:val="es-ES"/>
-        </w:rPr>
-      </w:pPr>
-      <w:r>
-        <w:rPr>
-          <w:lang w:val="es-ES"/>
-        </w:rPr>
-        <w:t>TODO</w:t>
-      </w:r>
-    </w:p>
-    <w:p>
-      <w:pPr>
-        <w:rPr>
-          <w:lang w:val="es-ES"/>
-        </w:rPr>
-      </w:pPr>
-    </w:p>
-    <w:p>
-      <w:pPr>
-        <w:pStyle w:val="Ttulo3"/>
-        <w:rPr>
-          <w:lang w:val="es-ES"/>
-        </w:rPr>
-      </w:pPr>
-      <w:bookmarkStart w:id="38" w:name="_Toc473820611"/>
-      <w:r>
-        <w:rPr>
-          <w:lang w:val="es-ES"/>
-        </w:rPr>
-        <w:t>Ingeniero 1</w:t>
-      </w:r>
-      <w:bookmarkEnd w:id="38"/>
-    </w:p>
-    <w:p>
-      <w:pPr>
-        <w:rPr>
-          <w:lang w:val="es-ES"/>
-        </w:rPr>
-      </w:pPr>
-      <w:r>
-        <w:rPr>
-          <w:lang w:val="es-ES"/>
-        </w:rPr>
-        <w:t>TODO</w:t>
-      </w:r>
-    </w:p>
-    <w:p>
-      <w:pPr>
-        <w:rPr>
-          <w:lang w:val="es-ES"/>
-        </w:rPr>
-      </w:pPr>
-    </w:p>
-    <w:p>
-      <w:pPr>
-        <w:pStyle w:val="Ttulo3"/>
-        <w:rPr>
-          <w:lang w:val="es-ES"/>
-        </w:rPr>
-      </w:pPr>
-      <w:r>
-        <w:rPr>
-          <w:lang w:val="es-ES"/>
-        </w:rPr>
-        <w:t>Ciudadanos de Florencia ¿?</w:t>
-      </w:r>
-    </w:p>
-    <w:p>
-      <w:pPr>
-        <w:rPr>
-          <w:lang w:val="es-ES"/>
-        </w:rPr>
-      </w:pPr>
-      <w:r>
-        <w:rPr>
-          <w:lang w:val="es-ES"/>
-        </w:rPr>
-        <w:t>TODO</w:t>
-      </w:r>
-    </w:p>
-    <w:p>
-      <w:pPr>
-        <w:rPr>
-          <w:u w:val="single"/>
-          <w:lang w:val="es-ES"/>
-        </w:rPr>
-      </w:pPr>
+        <w:pStyle w:val="Ttulo2"/>
+        <w:rPr>
+          <w:lang w:val="es-ES"/>
+        </w:rPr>
+      </w:pPr>
+      <w:bookmarkStart w:id="54" w:name="_Toc473820626"/>
+      <w:r>
+        <w:rPr>
+          <w:lang w:val="es-ES"/>
+        </w:rPr>
+        <w:t>Puerto</w:t>
+      </w:r>
+      <w:bookmarkEnd w:id="54"/>
+    </w:p>
+    <w:p>
+      <w:pPr>
+        <w:rPr>
+          <w:lang w:val="es-ES"/>
+        </w:rPr>
+      </w:pPr>
+      <w:r>
+        <w:rPr>
+          <w:lang w:val="es-ES"/>
+        </w:rPr>
+        <w:t>Se encuentran marinos rudos que trabajan en el mar o como machacas. Un grupo de marinos en la entrada del puerto actúan como porteros dejando entrar a quien ellos quieren. Salai no puede entrar debido a que por su aspecto de clase alta los marineros no le dejan pasar. Leonardo no puede entrar ya que el puerto es un lugar peligroso y los marineros no le dejan pasar por si le ocurre algo.</w:t>
+      </w:r>
+    </w:p>
+    <w:p>
+      <w:pPr>
+        <w:rPr>
+          <w:lang w:val="es-ES"/>
+        </w:rPr>
+      </w:pPr>
+      <w:r>
+        <w:rPr>
+          <w:lang w:val="es-ES"/>
+        </w:rPr>
+        <w:t>Los marineros pueden ser contratados por Luca para trabajar en el taller.</w:t>
+      </w:r>
     </w:p>
     <w:p>
       <w:pPr>
@@ -8131,589 +8138,14 @@
           <w:lang w:val="es-ES"/>
         </w:rPr>
       </w:pPr>
-      <w:bookmarkStart w:id="39" w:name="_Toc473820612"/>
-      <w:r>
-        <w:rPr>
-          <w:lang w:val="es-ES"/>
-        </w:rPr>
-        <w:t>Mecánicas de juego</w:t>
-      </w:r>
-      <w:bookmarkEnd w:id="39"/>
-    </w:p>
-    <w:p>
-      <w:pPr>
-        <w:pStyle w:val="Ttulo2"/>
-        <w:rPr>
-          <w:lang w:val="es-ES"/>
-        </w:rPr>
-      </w:pPr>
-      <w:bookmarkStart w:id="40" w:name="_Toc473820613"/>
-      <w:r>
-        <w:rPr>
-          <w:lang w:val="es-ES"/>
-        </w:rPr>
-        <w:t>Movimiento</w:t>
-      </w:r>
-      <w:bookmarkEnd w:id="40"/>
-    </w:p>
-    <w:p>
-      <w:pPr>
-        <w:rPr>
-          <w:lang w:val="es-ES"/>
-        </w:rPr>
-      </w:pPr>
-      <w:r>
-        <w:rPr>
-          <w:lang w:val="es-ES"/>
-        </w:rPr>
-        <w:t xml:space="preserve">Los personajes controlables se pueden mover en el plano 2D. Para moverse, se hace </w:t>
-      </w:r>
-      <w:proofErr w:type="spellStart"/>
-      <w:r>
-        <w:rPr>
-          <w:lang w:val="es-ES"/>
-        </w:rPr>
-        <w:t>tap</w:t>
-      </w:r>
-      <w:proofErr w:type="spellEnd"/>
-      <w:r>
-        <w:rPr>
-          <w:lang w:val="es-ES"/>
-        </w:rPr>
-        <w:t xml:space="preserve"> en algún lugar de la pantalla y el personaje se moverá hacia el clic (solo en el eje x obviamente).</w:t>
-      </w:r>
-    </w:p>
-    <w:p>
-      <w:pPr>
-        <w:pStyle w:val="Ttulo2"/>
-        <w:rPr>
-          <w:lang w:val="es-ES"/>
-        </w:rPr>
-      </w:pPr>
-      <w:bookmarkStart w:id="41" w:name="_Toc473820614"/>
-      <w:r>
-        <w:rPr>
-          <w:lang w:val="es-ES"/>
-        </w:rPr>
-        <w:t>Interacción con personajes</w:t>
-      </w:r>
-      <w:bookmarkEnd w:id="41"/>
-    </w:p>
-    <w:p>
-      <w:pPr>
-        <w:rPr>
-          <w:lang w:val="es-ES"/>
-        </w:rPr>
-      </w:pPr>
-      <w:r>
-        <w:rPr>
-          <w:lang w:val="es-ES"/>
-        </w:rPr>
-        <w:t xml:space="preserve">Al hacer </w:t>
-      </w:r>
-      <w:proofErr w:type="spellStart"/>
-      <w:r>
-        <w:rPr>
-          <w:lang w:val="es-ES"/>
-        </w:rPr>
-        <w:t>tap</w:t>
-      </w:r>
-      <w:proofErr w:type="spellEnd"/>
-      <w:r>
-        <w:rPr>
-          <w:lang w:val="es-ES"/>
-        </w:rPr>
-        <w:t xml:space="preserve"> sobre un personaje el jugador se moverá hacia el personaje y al estar a su lado se abrirá el menú de conversación.</w:t>
-      </w:r>
-    </w:p>
-    <w:p>
-      <w:pPr>
-        <w:pStyle w:val="Ttulo2"/>
-        <w:rPr>
-          <w:lang w:val="es-ES"/>
-        </w:rPr>
-      </w:pPr>
-      <w:bookmarkStart w:id="42" w:name="_Toc473820615"/>
-      <w:r>
-        <w:rPr>
-          <w:lang w:val="es-ES"/>
-        </w:rPr>
-        <w:t>Seleccionar personaje</w:t>
-      </w:r>
-      <w:bookmarkEnd w:id="42"/>
-    </w:p>
-    <w:p>
-      <w:pPr>
-        <w:rPr>
-          <w:lang w:val="es-ES"/>
-        </w:rPr>
-      </w:pPr>
-      <w:r>
-        <w:rPr>
-          <w:lang w:val="es-ES"/>
-        </w:rPr>
-        <w:t xml:space="preserve">Durante el juego se pueden controlar tres diferentes personajes: Leonardo, Luca y </w:t>
-      </w:r>
-      <w:proofErr w:type="spellStart"/>
-      <w:r>
-        <w:rPr>
-          <w:lang w:val="es-ES"/>
-        </w:rPr>
-        <w:t>Salai</w:t>
-      </w:r>
-      <w:proofErr w:type="spellEnd"/>
-      <w:r>
-        <w:rPr>
-          <w:lang w:val="es-ES"/>
-        </w:rPr>
-        <w:t xml:space="preserve">.  </w:t>
-      </w:r>
-      <w:r>
-        <w:rPr>
-          <w:lang w:val="es-ES"/>
-        </w:rPr>
-        <w:t>En cualquier momento (siempre que no se esté en una conversación) se puede cambiar el personaje controlado usando el menú correspondiente. Al seleccionar un personaje diferente del controlado actualmente</w:t>
-      </w:r>
-    </w:p>
-    <w:p>
-      <w:pPr>
-        <w:pStyle w:val="Ttulo2"/>
-        <w:rPr>
-          <w:lang w:val="es-ES"/>
-        </w:rPr>
-      </w:pPr>
-      <w:bookmarkStart w:id="43" w:name="_Toc473820616"/>
-      <w:r>
-        <w:rPr>
-          <w:lang w:val="es-ES"/>
-        </w:rPr>
-        <w:t>Conversar</w:t>
-      </w:r>
-      <w:bookmarkEnd w:id="43"/>
-    </w:p>
-    <w:p>
-      <w:pPr>
-        <w:rPr>
-          <w:lang w:val="es-ES"/>
-        </w:rPr>
-      </w:pPr>
-      <w:r>
-        <w:rPr>
-          <w:lang w:val="es-ES"/>
-        </w:rPr>
-        <w:t>Cuando se interactúa con un personaje se inicia una conversación. Para ello se abre automáticamente el menú conversación, que consiste en: se hace zoom sobre el juego hasta que los cuerpos de ambos personajes quedan en primer plano;</w:t>
-      </w:r>
-      <w:r>
-        <w:rPr>
-          <w:lang w:val="es-ES"/>
-        </w:rPr>
-        <w:t xml:space="preserve"> se crea una ventana de texto en la parte inferior donde aparece el discurso del personaje que nos esté hablando</w:t>
-      </w:r>
-      <w:r>
-        <w:rPr>
-          <w:lang w:val="es-ES"/>
-        </w:rPr>
-        <w:t xml:space="preserve">; debajo del cuadro de texto aparecen botones con las posibles respuestas. Cuando se selecciona una </w:t>
-      </w:r>
-      <w:r>
-        <w:rPr>
-          <w:lang w:val="es-ES"/>
-        </w:rPr>
-        <w:lastRenderedPageBreak/>
-        <w:t>respuesta se actualiza el cuadro de texto con una contestación y se actualizan también los botones de respuesta.</w:t>
-      </w:r>
-    </w:p>
-    <w:p>
-      <w:pPr>
-        <w:pStyle w:val="Ttulo1"/>
-        <w:rPr>
-          <w:lang w:val="es-ES"/>
-        </w:rPr>
-      </w:pPr>
-      <w:bookmarkStart w:id="44" w:name="_Toc473820617"/>
-      <w:r>
-        <w:rPr>
-          <w:lang w:val="es-ES"/>
-        </w:rPr>
-        <w:t>Mecánicas del mundo</w:t>
-      </w:r>
-      <w:bookmarkEnd w:id="44"/>
-    </w:p>
-    <w:p>
-      <w:pPr>
-        <w:pStyle w:val="Ttulo2"/>
-        <w:rPr>
-          <w:lang w:val="es-ES"/>
-        </w:rPr>
-      </w:pPr>
-      <w:bookmarkStart w:id="45" w:name="_Toc473820618"/>
-      <w:r>
-        <w:rPr>
-          <w:lang w:val="es-ES"/>
-        </w:rPr>
-        <w:t>Cambio de escenario</w:t>
-      </w:r>
-      <w:bookmarkEnd w:id="45"/>
-    </w:p>
-    <w:p>
-      <w:pPr>
-        <w:rPr>
-          <w:lang w:val="es-ES"/>
-        </w:rPr>
-      </w:pPr>
-      <w:r>
-        <w:rPr>
-          <w:lang w:val="es-ES"/>
-        </w:rPr>
-        <w:t xml:space="preserve">Cada escenario tiene puertas que lo conecta con los escenarios adyacentes. Por ejemplo, desde el Taller de Leonardo se puede acceder a las Calles de Florencia. A su vez desde las Calles de Florencia se puede acceder al puerto. El jugador solo puede estar en un escenario a la vez, y clicando en las puertas mencionadas anteriormente se cambia de un escenario a otro y se aparece en una posición concreta del escenario (un punto de </w:t>
-      </w:r>
-      <w:proofErr w:type="spellStart"/>
-      <w:r>
-        <w:rPr>
-          <w:lang w:val="es-ES"/>
-        </w:rPr>
-        <w:t>spawn</w:t>
-      </w:r>
-      <w:proofErr w:type="spellEnd"/>
-      <w:r>
-        <w:rPr>
-          <w:lang w:val="es-ES"/>
-        </w:rPr>
-        <w:t xml:space="preserve"> situado al lado de la puerta).</w:t>
-      </w:r>
-    </w:p>
-    <w:p>
-      <w:pPr>
-        <w:pStyle w:val="Ttulo2"/>
-        <w:rPr>
-          <w:lang w:val="es-ES"/>
-        </w:rPr>
-      </w:pPr>
-      <w:bookmarkStart w:id="46" w:name="_Toc473820619"/>
-      <w:proofErr w:type="spellStart"/>
-      <w:r>
-        <w:rPr>
-          <w:lang w:val="es-ES"/>
-        </w:rPr>
-        <w:t>Scrolling</w:t>
-      </w:r>
-      <w:proofErr w:type="spellEnd"/>
-      <w:r>
-        <w:rPr>
-          <w:lang w:val="es-ES"/>
-        </w:rPr>
-        <w:t xml:space="preserve"> </w:t>
-      </w:r>
-      <w:proofErr w:type="spellStart"/>
-      <w:r>
-        <w:rPr>
-          <w:lang w:val="es-ES"/>
-        </w:rPr>
-        <w:t>paralax</w:t>
-      </w:r>
-      <w:bookmarkEnd w:id="46"/>
-      <w:proofErr w:type="spellEnd"/>
-    </w:p>
-    <w:p>
-      <w:pPr>
-        <w:rPr>
-          <w:u w:val="single"/>
-          <w:lang w:val="es-ES"/>
-        </w:rPr>
-      </w:pPr>
-      <w:r>
-        <w:rPr>
-          <w:lang w:val="es-ES"/>
-        </w:rPr>
-        <w:t>Cuando el jugador se mueve por el mapa el fondo se desplaza también de forma horizontal. El fondo se divide en varias capas, cada una representando un plano a diferente distancia del jugador, y estas se desplazarán a diferente velocidad. Algunas de las capas se sitúan entre el jugador y la cámara, de forma que tapan la visión del jugador en ocasiones.</w:t>
-      </w:r>
-    </w:p>
-    <w:p>
-      <w:pPr>
-        <w:pStyle w:val="Ttulo2"/>
-        <w:rPr>
-          <w:lang w:val="es-ES"/>
-        </w:rPr>
-      </w:pPr>
-      <w:bookmarkStart w:id="47" w:name="_Toc473820620"/>
-      <w:r>
-        <w:rPr>
-          <w:lang w:val="es-ES"/>
-        </w:rPr>
-        <w:t>Completar objetivo</w:t>
-      </w:r>
-      <w:bookmarkEnd w:id="47"/>
-    </w:p>
-    <w:p>
-      <w:pPr>
-        <w:rPr>
-          <w:lang w:val="es-ES"/>
-        </w:rPr>
-      </w:pPr>
-      <w:r>
-        <w:rPr>
-          <w:lang w:val="es-ES"/>
-        </w:rPr>
-        <w:t>Tras realizar la acción asociada al objetivo actual</w:t>
-      </w:r>
-      <w:r>
-        <w:rPr>
-          <w:lang w:val="es-ES"/>
-        </w:rPr>
-        <w:t>, el icono del indicador de objetivo parpadeará y variará ligeramente de tamaño de forma intermitente. Cuando el jugador abra el menú del indicador del objetivo aparecerá un nuevo objetivo y el anterior aparecerá tachado.</w:t>
-      </w:r>
-    </w:p>
-    <w:p>
-      <w:pPr>
-        <w:rPr>
-          <w:lang w:val="es-ES"/>
-        </w:rPr>
-      </w:pPr>
-    </w:p>
-    <w:p>
-      <w:pPr>
-        <w:pStyle w:val="Ttulo1"/>
-        <w:rPr>
-          <w:lang w:val="es-ES"/>
-        </w:rPr>
-      </w:pPr>
-      <w:bookmarkStart w:id="48" w:name="_Toc473820621"/>
-      <w:r>
-        <w:rPr>
-          <w:lang w:val="es-ES"/>
-        </w:rPr>
-        <w:t>Escenarios</w:t>
-      </w:r>
-      <w:bookmarkEnd w:id="48"/>
-    </w:p>
-    <w:p>
-      <w:pPr>
-        <w:pStyle w:val="Ttulo2"/>
-        <w:rPr>
-          <w:lang w:val="es-ES"/>
-        </w:rPr>
-      </w:pPr>
-      <w:bookmarkStart w:id="49" w:name="_Toc473820622"/>
-      <w:r>
-        <w:rPr>
-          <w:lang w:val="es-ES"/>
-        </w:rPr>
-        <w:t>Taller de Leonardo</w:t>
-      </w:r>
-      <w:bookmarkEnd w:id="49"/>
-    </w:p>
-    <w:p>
-      <w:pPr>
-        <w:rPr>
-          <w:lang w:val="es-ES"/>
-        </w:rPr>
-      </w:pPr>
-      <w:r>
-        <w:rPr>
-          <w:lang w:val="es-ES"/>
-        </w:rPr>
-        <w:t xml:space="preserve">En el taller se puede encontrar a Andrea del Verrocchio, que será quien dicte los objetivos a cumplir durante la historia y dará consejos sobre Lean </w:t>
-      </w:r>
-      <w:proofErr w:type="spellStart"/>
-      <w:r>
-        <w:rPr>
-          <w:lang w:val="es-ES"/>
-        </w:rPr>
-        <w:t>startup</w:t>
-      </w:r>
-      <w:proofErr w:type="spellEnd"/>
-      <w:r>
-        <w:rPr>
-          <w:lang w:val="es-ES"/>
-        </w:rPr>
-        <w:t>.</w:t>
-      </w:r>
-    </w:p>
-    <w:p>
-      <w:pPr>
-        <w:rPr>
-          <w:lang w:val="es-ES"/>
-        </w:rPr>
-      </w:pPr>
-      <w:r>
-        <w:rPr>
-          <w:lang w:val="es-ES"/>
-        </w:rPr>
-        <w:t>Conecta con las Calles de Florencia</w:t>
-      </w:r>
-    </w:p>
-    <w:p>
-      <w:pPr>
-        <w:rPr>
-          <w:lang w:val="es-ES"/>
-        </w:rPr>
-      </w:pPr>
-      <w:r>
-        <w:rPr>
-          <w:lang w:val="es-ES"/>
-        </w:rPr>
-        <w:t>TODO</w:t>
-      </w:r>
-    </w:p>
-    <w:p>
-      <w:pPr>
-        <w:pStyle w:val="Ttulo2"/>
-        <w:rPr>
-          <w:lang w:val="es-ES"/>
-        </w:rPr>
-      </w:pPr>
-      <w:bookmarkStart w:id="50" w:name="_Toc473820623"/>
-      <w:r>
-        <w:rPr>
-          <w:lang w:val="es-ES"/>
-        </w:rPr>
-        <w:t>Calles de Florencia</w:t>
-      </w:r>
-      <w:bookmarkEnd w:id="50"/>
-    </w:p>
-    <w:p>
-      <w:pPr>
-        <w:rPr>
-          <w:lang w:val="es-ES"/>
-        </w:rPr>
-      </w:pPr>
-      <w:r>
-        <w:rPr>
-          <w:lang w:val="es-ES"/>
-        </w:rPr>
-        <w:t>TODO</w:t>
-      </w:r>
-    </w:p>
-    <w:p>
-      <w:pPr>
-        <w:pStyle w:val="Ttulo2"/>
-        <w:rPr>
-          <w:lang w:val="es-ES"/>
-        </w:rPr>
-      </w:pPr>
-      <w:bookmarkStart w:id="51" w:name="_Toc473820624"/>
-      <w:r>
-        <w:rPr>
-          <w:lang w:val="es-ES"/>
-        </w:rPr>
-        <w:t>Palacio de Lorenzo</w:t>
-      </w:r>
-      <w:bookmarkEnd w:id="51"/>
-    </w:p>
-    <w:p>
-      <w:pPr>
-        <w:rPr>
-          <w:lang w:val="es-ES"/>
-        </w:rPr>
-      </w:pPr>
-      <w:r>
-        <w:rPr>
-          <w:lang w:val="es-ES"/>
-        </w:rPr>
-        <w:t>TODO</w:t>
-      </w:r>
-    </w:p>
-    <w:p>
-      <w:pPr>
-        <w:pStyle w:val="Ttulo2"/>
-        <w:rPr>
-          <w:lang w:val="es-ES"/>
-        </w:rPr>
-      </w:pPr>
-      <w:bookmarkStart w:id="52" w:name="_Toc473820625"/>
-      <w:r>
-        <w:rPr>
-          <w:lang w:val="es-ES"/>
-        </w:rPr>
-        <w:t>Logia de ingenieros</w:t>
-      </w:r>
-      <w:bookmarkEnd w:id="52"/>
-    </w:p>
-    <w:p>
-      <w:pPr>
-        <w:rPr>
-          <w:lang w:val="es-ES"/>
-        </w:rPr>
-      </w:pPr>
-      <w:r>
-        <w:rPr>
-          <w:lang w:val="es-ES"/>
-        </w:rPr>
-        <w:t>TODO</w:t>
-      </w:r>
-    </w:p>
-    <w:p>
-      <w:pPr>
-        <w:pStyle w:val="Ttulo2"/>
-        <w:rPr>
-          <w:lang w:val="es-ES"/>
-        </w:rPr>
-      </w:pPr>
-      <w:bookmarkStart w:id="53" w:name="_Toc473820626"/>
-      <w:r>
-        <w:rPr>
-          <w:lang w:val="es-ES"/>
-        </w:rPr>
-        <w:t>Puerto</w:t>
-      </w:r>
-      <w:bookmarkEnd w:id="53"/>
-    </w:p>
-    <w:p>
-      <w:pPr>
-        <w:rPr>
-          <w:lang w:val="es-ES"/>
-        </w:rPr>
-      </w:pPr>
-      <w:r>
-        <w:rPr>
-          <w:lang w:val="es-ES"/>
-        </w:rPr>
-        <w:t xml:space="preserve">Se encuentran marinos rudos que trabajan en el mar o como machacas. Un grupo de marinos en la entrada del puerto actúan como porteros dejando entrar a quien ellos quieren. </w:t>
-      </w:r>
-      <w:proofErr w:type="spellStart"/>
-      <w:r>
-        <w:rPr>
-          <w:lang w:val="es-ES"/>
-        </w:rPr>
-        <w:t>Salai</w:t>
-      </w:r>
-      <w:proofErr w:type="spellEnd"/>
-      <w:r>
-        <w:rPr>
-          <w:lang w:val="es-ES"/>
-        </w:rPr>
-        <w:t xml:space="preserve"> no puede entrar debido a que por su aspecto de clase alta los marineros no le dejan pasar. Leonardo no puede entrar ya que el puerto es un lugar peligroso y los marineros no le dejan pasar por si le ocurre algo.</w:t>
-      </w:r>
-    </w:p>
-    <w:p>
-      <w:pPr>
-        <w:rPr>
-          <w:lang w:val="es-ES"/>
-        </w:rPr>
-      </w:pPr>
-      <w:r>
-        <w:rPr>
-          <w:lang w:val="es-ES"/>
-        </w:rPr>
-        <w:lastRenderedPageBreak/>
-        <w:t>Los marineros pueden ser contratados por Luca para trabajar en el taller.</w:t>
-      </w:r>
-    </w:p>
-    <w:p>
-      <w:pPr>
-        <w:pStyle w:val="Ttulo1"/>
-        <w:rPr>
-          <w:lang w:val="es-ES"/>
-        </w:rPr>
-      </w:pPr>
-      <w:bookmarkStart w:id="54" w:name="_Toc473820627"/>
+      <w:bookmarkStart w:id="55" w:name="_Toc473820627"/>
       <w:r>
         <w:rPr>
           <w:lang w:val="es-ES"/>
         </w:rPr>
         <w:t>Flujo del juego</w:t>
       </w:r>
-      <w:bookmarkEnd w:id="54"/>
+      <w:bookmarkEnd w:id="55"/>
     </w:p>
     <w:p>
       <w:pPr>
@@ -8876,30 +8308,8 @@
         <w:rPr>
           <w:lang w:val="es-ES"/>
         </w:rPr>
-        <w:t xml:space="preserve">Busca </w:t>
-      </w:r>
-      <w:proofErr w:type="spellStart"/>
-      <w:r>
-        <w:rPr>
-          <w:lang w:val="es-ES"/>
-        </w:rPr>
-        <w:t>early</w:t>
-      </w:r>
-      <w:proofErr w:type="spellEnd"/>
-      <w:r>
-        <w:rPr>
-          <w:lang w:val="es-ES"/>
-        </w:rPr>
-        <w:t xml:space="preserve"> </w:t>
-      </w:r>
-      <w:proofErr w:type="spellStart"/>
-      <w:r>
-        <w:rPr>
-          <w:lang w:val="es-ES"/>
-        </w:rPr>
-        <w:t>adopters</w:t>
-      </w:r>
-      <w:proofErr w:type="spellEnd"/>
+        <w:t>Busca early adopters</w:t>
+      </w:r>
     </w:p>
     <w:p>
       <w:pPr>
@@ -9117,63 +8527,19 @@
         <w:rPr>
           <w:lang w:val="es-ES"/>
         </w:rPr>
-        <w:t xml:space="preserve">Leonardo y el taller </w:t>
-      </w:r>
-      <w:proofErr w:type="spellStart"/>
-      <w:r>
-        <w:rPr>
-          <w:lang w:val="es-ES"/>
-        </w:rPr>
-        <w:t>estan</w:t>
-      </w:r>
-      <w:proofErr w:type="spellEnd"/>
-      <w:r>
-        <w:rPr>
-          <w:lang w:val="es-ES"/>
-        </w:rPr>
-        <w:t xml:space="preserve"> casi en la quiebra. Leonardo se pasa el </w:t>
-      </w:r>
-      <w:proofErr w:type="spellStart"/>
-      <w:r>
-        <w:rPr>
-          <w:lang w:val="es-ES"/>
-        </w:rPr>
-        <w:t>dia</w:t>
-      </w:r>
-      <w:proofErr w:type="spellEnd"/>
-      <w:r>
-        <w:rPr>
-          <w:lang w:val="es-ES"/>
-        </w:rPr>
-        <w:t xml:space="preserve"> </w:t>
-      </w:r>
-      <w:proofErr w:type="spellStart"/>
+        <w:t xml:space="preserve">Leonardo y el taller estan casi en la quiebra. Leonardo se pasa el dia </w:t>
+      </w:r>
       <w:r>
         <w:rPr>
           <w:lang w:val="es-ES"/>
         </w:rPr>
         <w:t>emborrachandose</w:t>
       </w:r>
-      <w:proofErr w:type="spellEnd"/>
-      <w:r>
-        <w:rPr>
-          <w:lang w:val="es-ES"/>
-        </w:rPr>
-        <w:t xml:space="preserve">. Han </w:t>
-      </w:r>
-      <w:proofErr w:type="spellStart"/>
-      <w:r>
-        <w:rPr>
-          <w:lang w:val="es-ES"/>
-        </w:rPr>
-        <w:t>caido</w:t>
-      </w:r>
-      <w:proofErr w:type="spellEnd"/>
-      <w:r>
-        <w:rPr>
-          <w:lang w:val="es-ES"/>
-        </w:rPr>
-        <w:t xml:space="preserve"> en desgracia</w:t>
+      <w:r>
+        <w:rPr>
+          <w:lang w:val="es-ES"/>
+        </w:rPr>
+        <w:t>. Han caido en desgracia</w:t>
       </w:r>
     </w:p>
     <w:p>
@@ -9197,70 +8563,20 @@
         <w:rPr>
           <w:lang w:val="es-ES"/>
         </w:rPr>
-        <w:t xml:space="preserve">durante un </w:t>
-      </w:r>
-      <w:proofErr w:type="spellStart"/>
-      <w:r>
-        <w:rPr>
-          <w:lang w:val="es-ES"/>
-        </w:rPr>
-        <w:t>colocon</w:t>
-      </w:r>
-      <w:proofErr w:type="spellEnd"/>
-      <w:r>
-        <w:rPr>
-          <w:lang w:val="es-ES"/>
-        </w:rPr>
-        <w:t xml:space="preserve"> de </w:t>
-      </w:r>
-      <w:proofErr w:type="gramStart"/>
-      <w:r>
-        <w:rPr>
-          <w:lang w:val="es-ES"/>
-        </w:rPr>
-        <w:t>opio</w:t>
-      </w:r>
-      <w:r>
-        <w:rPr>
-          <w:lang w:val="es-ES"/>
-        </w:rPr>
-        <w:t>(</w:t>
-      </w:r>
-      <w:proofErr w:type="gramEnd"/>
-      <w:r>
-        <w:rPr>
-          <w:lang w:val="es-ES"/>
-        </w:rPr>
-        <w:t xml:space="preserve">el </w:t>
-      </w:r>
-      <w:proofErr w:type="spellStart"/>
-      <w:r>
-        <w:rPr>
-          <w:lang w:val="es-ES"/>
-        </w:rPr>
-        <w:t>helicoptero</w:t>
-      </w:r>
-      <w:proofErr w:type="spellEnd"/>
-      <w:r>
-        <w:rPr>
-          <w:lang w:val="es-ES"/>
-        </w:rPr>
-        <w:t>)</w:t>
-      </w:r>
-      <w:r>
-        <w:rPr>
-          <w:lang w:val="es-ES"/>
-        </w:rPr>
-        <w:t xml:space="preserve">. Se van haciendo referencias a sobre lo que llevó al taller a la ruina pero no se dice </w:t>
-      </w:r>
-      <w:proofErr w:type="spellStart"/>
-      <w:r>
-        <w:rPr>
-          <w:lang w:val="es-ES"/>
-        </w:rPr>
-        <w:t>explicitamente</w:t>
-      </w:r>
-      <w:proofErr w:type="spellEnd"/>
+        <w:t>durante un colocon de opio</w:t>
+      </w:r>
+      <w:r>
+        <w:rPr>
+          <w:lang w:val="es-ES"/>
+        </w:rPr>
+        <w:t>(el helicoptero)</w:t>
+      </w:r>
+      <w:r>
+        <w:rPr>
+          <w:lang w:val="es-ES"/>
+        </w:rPr>
+        <w:t>. Se van haciendo referencias a sobre lo que llevó al taller a la ruina pero no se dice explicitamente</w:t>
+      </w:r>
     </w:p>
     <w:p>
       <w:pPr>
@@ -9277,16 +8593,8 @@
         <w:rPr>
           <w:lang w:val="es-ES"/>
         </w:rPr>
-        <w:t xml:space="preserve">Va al taller y se la cuenta a </w:t>
-      </w:r>
-      <w:proofErr w:type="spellStart"/>
-      <w:r>
-        <w:rPr>
-          <w:lang w:val="es-ES"/>
-        </w:rPr>
-        <w:t>Verrochio</w:t>
-      </w:r>
-      <w:proofErr w:type="spellEnd"/>
+        <w:t>Va al taller y se la cuenta a Verrochio</w:t>
+      </w:r>
       <w:r>
         <w:rPr>
           <w:lang w:val="es-ES"/>
@@ -9305,96 +8613,30 @@
           <w:lang w:val="es-ES"/>
         </w:rPr>
       </w:pPr>
-      <w:proofErr w:type="spellStart"/>
-      <w:r>
-        <w:rPr>
-          <w:lang w:val="es-ES"/>
-        </w:rPr>
-        <w:t>Verrochio</w:t>
-      </w:r>
-      <w:proofErr w:type="spellEnd"/>
-      <w:r>
-        <w:rPr>
-          <w:lang w:val="es-ES"/>
-        </w:rPr>
-        <w:t xml:space="preserve"> le da su aprobación y le da un </w:t>
-      </w:r>
-      <w:proofErr w:type="spellStart"/>
-      <w:r>
-        <w:rPr>
-          <w:lang w:val="es-ES"/>
-        </w:rPr>
-        <w:t>sermon</w:t>
-      </w:r>
-      <w:proofErr w:type="spellEnd"/>
-      <w:r>
-        <w:rPr>
-          <w:lang w:val="es-ES"/>
-        </w:rPr>
-        <w:t xml:space="preserve"> sobre lo que paso la </w:t>
-      </w:r>
-      <w:proofErr w:type="spellStart"/>
-      <w:r>
-        <w:rPr>
-          <w:lang w:val="es-ES"/>
-        </w:rPr>
-        <w:t>ultima</w:t>
-      </w:r>
-      <w:proofErr w:type="spellEnd"/>
-      <w:r>
-        <w:rPr>
-          <w:lang w:val="es-ES"/>
-        </w:rPr>
-        <w:t xml:space="preserve"> vez. Se explica que se </w:t>
-      </w:r>
-      <w:proofErr w:type="spellStart"/>
-      <w:r>
-        <w:rPr>
-          <w:lang w:val="es-ES"/>
-        </w:rPr>
-        <w:t>desarrollo</w:t>
-      </w:r>
-      <w:proofErr w:type="spellEnd"/>
-      <w:r>
-        <w:rPr>
-          <w:lang w:val="es-ES"/>
-        </w:rPr>
-        <w:t xml:space="preserve"> un invento durante mucho tiempo y que luego no funciono. Da  un </w:t>
-      </w:r>
-      <w:r>
-        <w:rPr>
-          <w:lang w:val="es-ES"/>
-        </w:rPr>
-        <w:t xml:space="preserve">consejo sobre lean </w:t>
-      </w:r>
-      <w:proofErr w:type="spellStart"/>
-      <w:r>
-        <w:rPr>
-          <w:lang w:val="es-ES"/>
-        </w:rPr>
-        <w:t>startup</w:t>
-      </w:r>
-      <w:proofErr w:type="spellEnd"/>
-      <w:r>
-        <w:rPr>
-          <w:lang w:val="es-ES"/>
-        </w:rPr>
-        <w:t xml:space="preserve"> (</w:t>
-      </w:r>
-      <w:r>
-        <w:rPr>
-          <w:lang w:val="es-ES"/>
-        </w:rPr>
-        <w:t xml:space="preserve">desarrollo iterativo y sacar a la calle desde el primer </w:t>
-      </w:r>
-      <w:proofErr w:type="spellStart"/>
-      <w:r>
-        <w:rPr>
-          <w:lang w:val="es-ES"/>
-        </w:rPr>
-        <w:t>dia</w:t>
-      </w:r>
-      <w:proofErr w:type="spellEnd"/>
+      <w:r>
+        <w:rPr>
+          <w:lang w:val="es-ES"/>
+        </w:rPr>
+        <w:t xml:space="preserve">Verrochio le da su aprobación y le da un </w:t>
+      </w:r>
+      <w:r>
+        <w:rPr>
+          <w:lang w:val="es-ES"/>
+        </w:rPr>
+        <w:t xml:space="preserve">sermon sobre lo que paso la ultima vez. Se explica que se desarrollo un invento durante mucho tiempo y que luego no funciono. Da  un </w:t>
+      </w:r>
+      <w:r>
+        <w:rPr>
+          <w:lang w:val="es-ES"/>
+        </w:rPr>
+        <w:t>consejo sobre lean startup (</w:t>
+      </w:r>
+      <w:r>
+        <w:rPr>
+          <w:lang w:val="es-ES"/>
+        </w:rPr>
+        <w:t>desarrollo iterativo y sacar a la calle desde el primer dia</w:t>
+      </w:r>
       <w:r>
         <w:rPr>
           <w:lang w:val="es-ES"/>
@@ -9423,100 +8665,20 @@
         <w:rPr>
           <w:lang w:val="es-ES"/>
         </w:rPr>
-        <w:t xml:space="preserve">, </w:t>
-      </w:r>
-      <w:proofErr w:type="spellStart"/>
-      <w:r>
-        <w:rPr>
-          <w:lang w:val="es-ES"/>
-        </w:rPr>
-        <w:t>Verrochio</w:t>
-      </w:r>
-      <w:proofErr w:type="spellEnd"/>
-      <w:r>
-        <w:rPr>
-          <w:lang w:val="es-ES"/>
-        </w:rPr>
-        <w:t xml:space="preserve"> manda a buscar </w:t>
-      </w:r>
-      <w:proofErr w:type="spellStart"/>
-      <w:proofErr w:type="gramStart"/>
-      <w:r>
-        <w:rPr>
-          <w:lang w:val="es-ES"/>
-        </w:rPr>
-        <w:t>mas</w:t>
-      </w:r>
-      <w:proofErr w:type="spellEnd"/>
-      <w:proofErr w:type="gramEnd"/>
-      <w:r>
-        <w:rPr>
-          <w:lang w:val="es-ES"/>
-        </w:rPr>
-        <w:t xml:space="preserve"> gente</w:t>
-      </w:r>
-      <w:r>
-        <w:rPr>
-          <w:lang w:val="es-ES"/>
-        </w:rPr>
-        <w:t xml:space="preserve">. Se necesita </w:t>
-      </w:r>
-      <w:proofErr w:type="spellStart"/>
-      <w:r>
-        <w:rPr>
-          <w:lang w:val="es-ES"/>
-        </w:rPr>
-        <w:t>financiacion</w:t>
-      </w:r>
-      <w:proofErr w:type="spellEnd"/>
-      <w:r>
-        <w:rPr>
-          <w:lang w:val="es-ES"/>
-        </w:rPr>
-        <w:t xml:space="preserve"> (se empieza con </w:t>
-      </w:r>
-      <w:proofErr w:type="spellStart"/>
-      <w:r>
-        <w:rPr>
-          <w:lang w:val="es-ES"/>
-        </w:rPr>
-        <w:t>bootstraping</w:t>
-      </w:r>
-      <w:proofErr w:type="spellEnd"/>
-      <w:r>
-        <w:rPr>
-          <w:lang w:val="es-ES"/>
-        </w:rPr>
-        <w:t xml:space="preserve">), constructores(hay q hacer </w:t>
-      </w:r>
-      <w:proofErr w:type="spellStart"/>
-      <w:r>
-        <w:rPr>
-          <w:lang w:val="es-ES"/>
-        </w:rPr>
-        <w:t>networking</w:t>
-      </w:r>
-      <w:proofErr w:type="spellEnd"/>
-      <w:r>
-        <w:rPr>
-          <w:lang w:val="es-ES"/>
-        </w:rPr>
-        <w:t>)</w:t>
-      </w:r>
-      <w:r>
-        <w:rPr>
-          <w:lang w:val="es-ES"/>
-        </w:rPr>
-        <w:t xml:space="preserve"> y se necesita hacer </w:t>
-      </w:r>
-      <w:proofErr w:type="spellStart"/>
-      <w:r>
-        <w:rPr>
-          <w:lang w:val="es-ES"/>
-        </w:rPr>
-        <w:t>ingenieria</w:t>
-      </w:r>
-      <w:proofErr w:type="spellEnd"/>
+        <w:t>, Verrochio manda a buscar mas gente</w:t>
+      </w:r>
+      <w:r>
+        <w:rPr>
+          <w:lang w:val="es-ES"/>
+        </w:rPr>
+        <w:t>. Se necesita financiacion (se empieza con bootstraping), constructores(hay q hacer networking)</w:t>
+      </w:r>
+      <w:r>
+        <w:rPr>
+          <w:lang w:val="es-ES"/>
+        </w:rPr>
+        <w:t xml:space="preserve"> y se necesita hacer ingenieria</w:t>
+      </w:r>
       <w:r>
         <w:rPr>
           <w:lang w:val="es-ES"/>
@@ -9539,44 +8701,8 @@
         <w:rPr>
           <w:lang w:val="es-ES"/>
         </w:rPr>
-        <w:t xml:space="preserve">Cada uno de los personajes </w:t>
-      </w:r>
-      <w:proofErr w:type="spellStart"/>
-      <w:r>
-        <w:rPr>
-          <w:lang w:val="es-ES"/>
-        </w:rPr>
-        <w:t>jugables</w:t>
-      </w:r>
-      <w:proofErr w:type="spellEnd"/>
-      <w:r>
-        <w:rPr>
-          <w:lang w:val="es-ES"/>
-        </w:rPr>
-        <w:t xml:space="preserve"> destaca en una de las habilidades, por lo tanto se </w:t>
-      </w:r>
-      <w:proofErr w:type="spellStart"/>
-      <w:r>
-        <w:rPr>
-          <w:lang w:val="es-ES"/>
-        </w:rPr>
-        <w:t>debera</w:t>
-      </w:r>
-      <w:proofErr w:type="spellEnd"/>
-      <w:r>
-        <w:rPr>
-          <w:lang w:val="es-ES"/>
-        </w:rPr>
-        <w:t xml:space="preserve"> utilizar uno de ellos para tal </w:t>
-      </w:r>
-      <w:proofErr w:type="spellStart"/>
-      <w:r>
-        <w:rPr>
-          <w:lang w:val="es-ES"/>
-        </w:rPr>
-        <w:t>proposito</w:t>
-      </w:r>
-      <w:proofErr w:type="spellEnd"/>
+        <w:t>Cada uno de los personajes jugables destaca en una de las habilidades, por lo tanto se debera utilizar uno de ellos para tal proposito</w:t>
+      </w:r>
     </w:p>
     <w:p>
       <w:pPr>
@@ -9605,35 +8731,7 @@
         <w:rPr>
           <w:lang w:val="es-ES"/>
         </w:rPr>
-        <w:t xml:space="preserve"> se habla con Verrocchio y habla sobre el MPV y dice que hay que salir a buscar </w:t>
-      </w:r>
-      <w:proofErr w:type="spellStart"/>
-      <w:r>
-        <w:rPr>
-          <w:lang w:val="es-ES"/>
-        </w:rPr>
-        <w:t>early</w:t>
-      </w:r>
-      <w:proofErr w:type="spellEnd"/>
-      <w:r>
-        <w:rPr>
-          <w:lang w:val="es-ES"/>
-        </w:rPr>
-        <w:t xml:space="preserve"> </w:t>
-      </w:r>
-      <w:proofErr w:type="spellStart"/>
-      <w:r>
-        <w:rPr>
-          <w:lang w:val="es-ES"/>
-        </w:rPr>
-        <w:t>adopters</w:t>
-      </w:r>
-      <w:proofErr w:type="spellEnd"/>
-      <w:r>
-        <w:rPr>
-          <w:lang w:val="es-ES"/>
-        </w:rPr>
-        <w:t xml:space="preserve">. </w:t>
+        <w:t xml:space="preserve"> se habla con Verrocchio y habla sobre el MPV y dice que hay que salir a buscar early adopters. </w:t>
       </w:r>
     </w:p>
     <w:p>
@@ -9701,14 +8799,12 @@
         </w:rPr>
         <w:t xml:space="preserve">En el puerto solo un </w:t>
       </w:r>
-      <w:proofErr w:type="spellStart"/>
       <w:r>
         <w:rPr>
           <w:lang w:val="es-ES"/>
         </w:rPr>
         <w:t>capitan</w:t>
       </w:r>
-      <w:proofErr w:type="spellEnd"/>
       <w:r>
         <w:rPr>
           <w:lang w:val="es-ES"/>
@@ -9731,50 +8827,7 @@
         <w:rPr>
           <w:lang w:val="es-ES"/>
         </w:rPr>
-        <w:lastRenderedPageBreak/>
-        <w:t xml:space="preserve">Vuelves al taller y hablas con </w:t>
-      </w:r>
-      <w:proofErr w:type="spellStart"/>
-      <w:r>
-        <w:rPr>
-          <w:lang w:val="es-ES"/>
-        </w:rPr>
-        <w:t>verrochio</w:t>
-      </w:r>
-      <w:proofErr w:type="spellEnd"/>
-      <w:r>
-        <w:rPr>
-          <w:lang w:val="es-ES"/>
-        </w:rPr>
-        <w:t xml:space="preserve">. Te dice </w:t>
-      </w:r>
-      <w:proofErr w:type="spellStart"/>
-      <w:r>
-        <w:rPr>
-          <w:lang w:val="es-ES"/>
-        </w:rPr>
-        <w:t>qe</w:t>
-      </w:r>
-      <w:proofErr w:type="spellEnd"/>
-      <w:r>
-        <w:rPr>
-          <w:lang w:val="es-ES"/>
-        </w:rPr>
-        <w:t xml:space="preserve"> hay que pivotar. Decides incorporar el </w:t>
-      </w:r>
-      <w:proofErr w:type="spellStart"/>
-      <w:r>
-        <w:rPr>
-          <w:lang w:val="es-ES"/>
-        </w:rPr>
-        <w:t>helicoptero</w:t>
-      </w:r>
-      <w:proofErr w:type="spellEnd"/>
-      <w:r>
-        <w:rPr>
-          <w:lang w:val="es-ES"/>
-        </w:rPr>
-        <w:t xml:space="preserve"> al barco </w:t>
+        <w:t xml:space="preserve">Vuelves al taller y hablas con verrochio. Te dice qe hay que pivotar. Decides incorporar el helicoptero al barco </w:t>
       </w:r>
     </w:p>
     <w:p>
@@ -9792,35 +8845,7 @@
         <w:rPr>
           <w:lang w:val="es-ES"/>
         </w:rPr>
-        <w:t xml:space="preserve">Vuelves al puerto y hablas con el </w:t>
-      </w:r>
-      <w:proofErr w:type="spellStart"/>
-      <w:r>
-        <w:rPr>
-          <w:lang w:val="es-ES"/>
-        </w:rPr>
-        <w:t>capitan</w:t>
-      </w:r>
-      <w:proofErr w:type="spellEnd"/>
-      <w:r>
-        <w:rPr>
-          <w:lang w:val="es-ES"/>
-        </w:rPr>
-        <w:t xml:space="preserve">  flipado. Te compra el barco con propulsor de </w:t>
-      </w:r>
-      <w:proofErr w:type="spellStart"/>
-      <w:r>
-        <w:rPr>
-          <w:lang w:val="es-ES"/>
-        </w:rPr>
-        <w:t>helice</w:t>
-      </w:r>
-      <w:proofErr w:type="spellEnd"/>
-      <w:r>
-        <w:rPr>
-          <w:lang w:val="es-ES"/>
-        </w:rPr>
-        <w:t>.</w:t>
+        <w:t>Vuelves al puerto y hablas con el capitan  flipado. Te compra el barco con propulsor de helice.</w:t>
       </w:r>
     </w:p>
     <w:p>
@@ -9838,21 +8863,7 @@
         <w:rPr>
           <w:lang w:val="es-ES"/>
         </w:rPr>
-        <w:t xml:space="preserve">Hablas con el resto de capitanes para intentar venderles el invento. No lo quieren, dicen que si lleva cañones </w:t>
-      </w:r>
-      <w:proofErr w:type="spellStart"/>
-      <w:r>
-        <w:rPr>
-          <w:lang w:val="es-ES"/>
-        </w:rPr>
-        <w:t>sit</w:t>
-      </w:r>
-      <w:proofErr w:type="spellEnd"/>
-      <w:r>
-        <w:rPr>
-          <w:lang w:val="es-ES"/>
-        </w:rPr>
-        <w:t xml:space="preserve"> e lo compran.</w:t>
+        <w:t>Hablas con el resto de capitanes para intentar venderles el invento. No lo quieren, dicen que si lleva cañones sit e lo compran.</w:t>
       </w:r>
     </w:p>
     <w:p>
@@ -9870,49 +8881,13 @@
         <w:rPr>
           <w:lang w:val="es-ES"/>
         </w:rPr>
-        <w:t xml:space="preserve">Hablas con Verrocchio, te habla del </w:t>
-      </w:r>
-      <w:proofErr w:type="spellStart"/>
-      <w:r>
-        <w:rPr>
-          <w:lang w:val="es-ES"/>
-        </w:rPr>
-        <w:t>customer</w:t>
-      </w:r>
-      <w:proofErr w:type="spellEnd"/>
-      <w:r>
-        <w:rPr>
-          <w:lang w:val="es-ES"/>
-        </w:rPr>
-        <w:t xml:space="preserve"> </w:t>
-      </w:r>
-      <w:proofErr w:type="spellStart"/>
-      <w:r>
-        <w:rPr>
-          <w:lang w:val="es-ES"/>
-        </w:rPr>
-        <w:t>development</w:t>
-      </w:r>
-      <w:proofErr w:type="spellEnd"/>
-      <w:r>
-        <w:rPr>
-          <w:lang w:val="es-ES"/>
-        </w:rPr>
-        <w:t xml:space="preserve"> y te pones a crear el Nuevo barco con </w:t>
-      </w:r>
-      <w:proofErr w:type="spellStart"/>
-      <w:r>
-        <w:rPr>
-          <w:lang w:val="es-ES"/>
-        </w:rPr>
-        <w:t>helice</w:t>
-      </w:r>
-      <w:proofErr w:type="spellEnd"/>
-      <w:r>
-        <w:rPr>
-          <w:lang w:val="es-ES"/>
-        </w:rPr>
-        <w:t xml:space="preserve"> y canon</w:t>
+        <w:t>Hablas con Verrocchio, te habla del customer development</w:t>
+      </w:r>
+      <w:r>
+        <w:rPr>
+          <w:lang w:val="es-ES"/>
+        </w:rPr>
+        <w:t xml:space="preserve"> y te pones a crear el Nuevo barco con helice y canon</w:t>
       </w:r>
     </w:p>
     <w:p>
@@ -9966,22 +8941,14 @@
           <w:lang w:val="es-ES"/>
         </w:rPr>
       </w:pPr>
-      <w:bookmarkStart w:id="55" w:name="_Toc473820628"/>
-      <w:proofErr w:type="spellStart"/>
-      <w:r>
-        <w:rPr>
-          <w:lang w:val="es-ES"/>
-        </w:rPr>
-        <w:t>Assets</w:t>
-      </w:r>
-      <w:proofErr w:type="spellEnd"/>
-      <w:r>
-        <w:rPr>
-          <w:lang w:val="es-ES"/>
-        </w:rPr>
-        <w:t xml:space="preserve"> requeridos</w:t>
-      </w:r>
-      <w:bookmarkEnd w:id="55"/>
+      <w:bookmarkStart w:id="56" w:name="_Toc473820628"/>
+      <w:r>
+        <w:rPr>
+          <w:lang w:val="es-ES"/>
+        </w:rPr>
+        <w:t>Assets requeridos</w:t>
+      </w:r>
+      <w:bookmarkEnd w:id="56"/>
     </w:p>
     <w:p>
       <w:pPr>
@@ -9990,14 +8957,14 @@
           <w:lang w:val="es-ES"/>
         </w:rPr>
       </w:pPr>
-      <w:bookmarkStart w:id="56" w:name="_Toc473820629"/>
+      <w:bookmarkStart w:id="57" w:name="_Toc473820629"/>
       <w:r>
         <w:rPr>
           <w:lang w:val="es-ES"/>
         </w:rPr>
         <w:t>Modelos 3D</w:t>
       </w:r>
-      <w:bookmarkEnd w:id="56"/>
+      <w:bookmarkEnd w:id="57"/>
     </w:p>
     <w:p>
       <w:pPr>
@@ -10006,14 +8973,14 @@
           <w:lang w:val="es-ES"/>
         </w:rPr>
       </w:pPr>
-      <w:bookmarkStart w:id="57" w:name="_Toc473820630"/>
+      <w:bookmarkStart w:id="58" w:name="_Toc473820630"/>
       <w:r>
         <w:rPr>
           <w:lang w:val="es-ES"/>
         </w:rPr>
         <w:t>Personajes</w:t>
       </w:r>
-      <w:bookmarkEnd w:id="57"/>
+      <w:bookmarkEnd w:id="58"/>
     </w:p>
     <w:p>
       <w:pPr>
@@ -10088,14 +9055,12 @@
           <w:lang w:val="es-ES"/>
         </w:rPr>
       </w:pPr>
-      <w:proofErr w:type="spellStart"/>
       <w:r>
         <w:rPr>
           <w:lang w:val="es-ES"/>
         </w:rPr>
         <w:t>Salai</w:t>
       </w:r>
-      <w:proofErr w:type="spellEnd"/>
     </w:p>
     <w:p>
       <w:pPr>
@@ -10212,14 +9177,14 @@
           <w:lang w:val="es-ES"/>
         </w:rPr>
       </w:pPr>
-      <w:bookmarkStart w:id="58" w:name="_Toc473820631"/>
+      <w:bookmarkStart w:id="59" w:name="_Toc473820631"/>
       <w:r>
         <w:rPr>
           <w:lang w:val="es-ES"/>
         </w:rPr>
         <w:t>Objetos</w:t>
       </w:r>
-      <w:bookmarkEnd w:id="58"/>
+      <w:bookmarkEnd w:id="59"/>
     </w:p>
     <w:p>
       <w:pPr>
@@ -10228,14 +9193,14 @@
           <w:lang w:val="es-ES"/>
         </w:rPr>
       </w:pPr>
-      <w:bookmarkStart w:id="59" w:name="_Toc473820632"/>
+      <w:bookmarkStart w:id="60" w:name="_Toc473820632"/>
       <w:r>
         <w:rPr>
           <w:lang w:val="es-ES"/>
         </w:rPr>
         <w:t>Edificios</w:t>
       </w:r>
-      <w:bookmarkEnd w:id="59"/>
+      <w:bookmarkEnd w:id="60"/>
     </w:p>
     <w:p>
       <w:pPr>
@@ -10244,14 +9209,14 @@
           <w:lang w:val="es-ES"/>
         </w:rPr>
       </w:pPr>
-      <w:bookmarkStart w:id="60" w:name="_Toc473820633"/>
+      <w:bookmarkStart w:id="61" w:name="_Toc473820633"/>
       <w:r>
         <w:rPr>
           <w:lang w:val="es-ES"/>
         </w:rPr>
         <w:t>Sonidos</w:t>
       </w:r>
-      <w:bookmarkEnd w:id="60"/>
+      <w:bookmarkEnd w:id="61"/>
     </w:p>
     <w:p>
       <w:pPr>
@@ -10260,14 +9225,14 @@
           <w:lang w:val="es-ES"/>
         </w:rPr>
       </w:pPr>
-      <w:bookmarkStart w:id="61" w:name="_Toc473820634"/>
+      <w:bookmarkStart w:id="62" w:name="_Toc473820634"/>
       <w:r>
         <w:rPr>
           <w:lang w:val="es-ES"/>
         </w:rPr>
         <w:t>Música</w:t>
       </w:r>
-      <w:bookmarkEnd w:id="61"/>
+      <w:bookmarkEnd w:id="62"/>
     </w:p>
     <w:p>
       <w:pPr>
@@ -10392,14 +9357,14 @@
           <w:lang w:val="es-ES"/>
         </w:rPr>
       </w:pPr>
-      <w:bookmarkStart w:id="62" w:name="_Toc473820635"/>
+      <w:bookmarkStart w:id="63" w:name="_Toc473820635"/>
       <w:r>
         <w:rPr>
           <w:lang w:val="es-ES"/>
         </w:rPr>
         <w:t>Efectos de sonido</w:t>
       </w:r>
-      <w:bookmarkEnd w:id="62"/>
+      <w:bookmarkEnd w:id="63"/>
     </w:p>
     <w:p>
       <w:pPr>
@@ -10429,7 +9394,6 @@
         <w:rPr>
           <w:lang w:val="es-ES"/>
         </w:rPr>
-        <w:lastRenderedPageBreak/>
         <w:t>Clic del usuario en la pantalla para moverse</w:t>
       </w:r>
     </w:p>
@@ -10494,16 +9458,14 @@
           <w:lang w:val="es-ES"/>
         </w:rPr>
       </w:pPr>
-      <w:bookmarkStart w:id="63" w:name="_Toc473820636"/>
-      <w:proofErr w:type="spellStart"/>
+      <w:bookmarkStart w:id="64" w:name="_Toc473820636"/>
       <w:r>
         <w:rPr>
           <w:lang w:val="es-ES"/>
         </w:rPr>
         <w:t>Sprites</w:t>
       </w:r>
-      <w:bookmarkEnd w:id="63"/>
-      <w:proofErr w:type="spellEnd"/>
+      <w:bookmarkEnd w:id="64"/>
     </w:p>
     <w:p>
       <w:pPr>
@@ -10512,14 +9474,14 @@
           <w:lang w:val="es-ES"/>
         </w:rPr>
       </w:pPr>
-      <w:bookmarkStart w:id="64" w:name="_Toc473820637"/>
+      <w:bookmarkStart w:id="65" w:name="_Toc473820637"/>
       <w:r>
         <w:rPr>
           <w:lang w:val="es-ES"/>
         </w:rPr>
         <w:t>IU</w:t>
       </w:r>
-      <w:bookmarkEnd w:id="64"/>
+      <w:bookmarkEnd w:id="65"/>
     </w:p>
     <w:p>
       <w:pPr>
@@ -10539,8 +9501,6 @@
         </w:rPr>
         <w:t>de los personajes controlables.</w:t>
       </w:r>
-      <w:bookmarkStart w:id="65" w:name="_GoBack"/>
-      <w:bookmarkEnd w:id="65"/>
     </w:p>
     <w:p>
       <w:pPr>
@@ -12306,6 +11266,37 @@
       <w:u w:val="single"/>
     </w:rPr>
   </w:style>
+  <w:style w:type="paragraph" w:styleId="Textodeglobo">
+    <w:name w:val="Balloon Text"/>
+    <w:basedOn w:val="Normal"/>
+    <w:link w:val="TextodegloboCar"/>
+    <w:uiPriority w:val="99"/>
+    <w:semiHidden/>
+    <w:unhideWhenUsed/>
+    <w:rsid w:val="00C2057E"/>
+    <w:pPr>
+      <w:spacing w:after="0" w:line="240" w:lineRule="auto"/>
+    </w:pPr>
+    <w:rPr>
+      <w:rFonts w:ascii="Segoe UI" w:hAnsi="Segoe UI" w:cs="Segoe UI"/>
+      <w:sz w:val="18"/>
+      <w:szCs w:val="18"/>
+    </w:rPr>
+  </w:style>
+  <w:style w:type="character" w:customStyle="1" w:styleId="TextodegloboCar">
+    <w:name w:val="Texto de globo Car"/>
+    <w:basedOn w:val="Fuentedeprrafopredeter"/>
+    <w:link w:val="Textodeglobo"/>
+    <w:uiPriority w:val="99"/>
+    <w:semiHidden/>
+    <w:rsid w:val="00C2057E"/>
+    <w:rPr>
+      <w:rFonts w:ascii="Segoe UI" w:hAnsi="Segoe UI" w:cs="Segoe UI"/>
+      <w:sz w:val="18"/>
+      <w:szCs w:val="18"/>
+      <w:lang w:val="en-GB"/>
+    </w:rPr>
+  </w:style>
 </w:styles>
 </file>
 
@@ -12594,7 +11585,7 @@
 </file>
 
 <file path=customXml/itemProps2.xml><?xml version="1.0" encoding="utf-8"?>
-<ds:datastoreItem xmlns:ds="http://schemas.openxmlformats.org/officeDocument/2006/customXml" ds:itemID="{2ADB270B-A5F3-421D-9B54-1F8C5275BE41}">
+<ds:datastoreItem xmlns:ds="http://schemas.openxmlformats.org/officeDocument/2006/customXml" ds:itemID="{D863D881-E451-43E7-AB20-C1A63A00C978}">
   <ds:schemaRefs>
     <ds:schemaRef ds:uri="http://schemas.openxmlformats.org/officeDocument/2006/bibliography"/>
   </ds:schemaRefs>

</xml_diff>